<commit_message>
filled with readme file
</commit_message>
<xml_diff>
--- a/sprint1_game/cse310_module_submit_campus.docx
+++ b/sprint1_game/cse310_module_submit_campus.docx
@@ -4,7 +4,7 @@
   <w:body>
     <w:p>
       <w:pPr>
-        <w:pStyle w:val="Body"/>
+        <w:pStyle w:val="Body A"/>
         <w:spacing w:after="0" w:line="240" w:lineRule="auto"/>
         <w:jc w:val="center"/>
         <w:rPr>
@@ -40,7 +40,7 @@
     </w:p>
     <w:p>
       <w:pPr>
-        <w:pStyle w:val="Body"/>
+        <w:pStyle w:val="Body A"/>
         <w:spacing w:after="0" w:line="240" w:lineRule="auto"/>
         <w:jc w:val="center"/>
         <w:rPr>
@@ -60,7 +60,7 @@
     </w:p>
     <w:p>
       <w:pPr>
-        <w:pStyle w:val="Body"/>
+        <w:pStyle w:val="Body A"/>
         <w:jc w:val="center"/>
         <w:rPr>
           <w:b w:val="1"/>
@@ -72,7 +72,7 @@
       <w:tblPr>
         <w:tblW w:w="9350" w:type="dxa"/>
         <w:jc w:val="center"/>
-        <w:tblInd w:w="108" w:type="dxa"/>
+        <w:tblInd w:w="216" w:type="dxa"/>
         <w:tblBorders>
           <w:top w:val="single" w:color="ffffff" w:sz="8" w:space="0" w:shadow="0" w:frame="0"/>
           <w:left w:val="single" w:color="ffffff" w:sz="8" w:space="0" w:shadow="0" w:frame="0"/>
@@ -93,11 +93,45 @@
           <w:shd w:val="clear" w:color="auto" w:fill="d0ddef"/>
         </w:tblPrEx>
         <w:trPr>
-          <w:trHeight w:val="221" w:hRule="atLeast"/>
+          <w:trHeight w:val="231" w:hRule="atLeast"/>
         </w:trPr>
         <w:tc>
           <w:tcPr>
             <w:tcW w:type="dxa" w:w="1885"/>
+            <w:tcBorders>
+              <w:top w:val="single" w:color="000000" w:sz="4" w:space="0" w:shadow="0" w:frame="0"/>
+              <w:left w:val="single" w:color="000000" w:sz="4" w:space="0" w:shadow="0" w:frame="0"/>
+              <w:bottom w:val="single" w:color="000000" w:sz="4" w:space="0" w:shadow="0" w:frame="0"/>
+              <w:right w:val="single" w:color="000000" w:sz="4" w:space="0" w:shadow="0" w:frame="0"/>
+            </w:tcBorders>
+            <w:shd w:val="clear" w:color="auto" w:fill="auto"/>
+            <w:tcMar>
+              <w:top w:type="dxa" w:w="80"/>
+              <w:left w:type="dxa" w:w="80"/>
+              <w:bottom w:type="dxa" w:w="80"/>
+              <w:right w:type="dxa" w:w="80"/>
+            </w:tcMar>
+            <w:vAlign w:val="top"/>
+          </w:tcPr>
+          <w:p>
+            <w:pPr>
+              <w:pStyle w:val="Body A"/>
+            </w:pPr>
+            <w:r>
+              <w:rPr>
+                <w:b w:val="1"/>
+                <w:bCs w:val="1"/>
+                <w:shd w:val="nil" w:color="auto" w:fill="auto"/>
+                <w:rtl w:val="0"/>
+                <w:lang w:val="en-US"/>
+              </w:rPr>
+              <w:t>Name:</w:t>
+            </w:r>
+          </w:p>
+        </w:tc>
+        <w:tc>
+          <w:tcPr>
+            <w:tcW w:type="dxa" w:w="7465"/>
             <w:tcBorders>
               <w:top w:val="single" w:color="000000" w:sz="4" w:space="0" w:shadow="0" w:frame="0"/>
               <w:left w:val="single" w:color="000000" w:sz="4" w:space="0" w:shadow="0" w:frame="0"/>
@@ -119,81 +153,16 @@
             </w:pPr>
             <w:r>
               <w:rPr>
-                <w:b w:val="1"/>
-                <w:bCs w:val="1"/>
-                <w:shd w:val="nil" w:color="auto" w:fill="auto"/>
-                <w:rtl w:val="0"/>
-                <w:lang w:val="en-US"/>
-              </w:rPr>
-              <w:t>Name:</w:t>
-            </w:r>
-          </w:p>
-        </w:tc>
-        <w:tc>
-          <w:tcPr>
-            <w:tcW w:type="dxa" w:w="7465"/>
-            <w:tcBorders>
-              <w:top w:val="single" w:color="000000" w:sz="4" w:space="0" w:shadow="0" w:frame="0"/>
-              <w:left w:val="single" w:color="000000" w:sz="4" w:space="0" w:shadow="0" w:frame="0"/>
-              <w:bottom w:val="single" w:color="000000" w:sz="4" w:space="0" w:shadow="0" w:frame="0"/>
-              <w:right w:val="single" w:color="000000" w:sz="4" w:space="0" w:shadow="0" w:frame="0"/>
-            </w:tcBorders>
-            <w:shd w:val="clear" w:color="auto" w:fill="auto"/>
-            <w:tcMar>
-              <w:top w:type="dxa" w:w="80"/>
-              <w:left w:type="dxa" w:w="80"/>
-              <w:bottom w:type="dxa" w:w="80"/>
-              <w:right w:type="dxa" w:w="80"/>
-            </w:tcMar>
-            <w:vAlign w:val="top"/>
-          </w:tcPr>
-          <w:p>
-            <w:pPr>
-              <w:keepNext w:val="0"/>
-              <w:keepLines w:val="0"/>
-              <w:pageBreakBefore w:val="0"/>
-              <w:widowControl w:val="1"/>
-              <w:shd w:val="clear" w:color="auto" w:fill="auto"/>
-              <w:suppressAutoHyphens w:val="0"/>
-              <w:bidi w:val="0"/>
-              <w:spacing w:before="0" w:after="0" w:line="240" w:lineRule="auto"/>
-              <w:ind w:left="0" w:right="0" w:firstLine="0"/>
-              <w:jc w:val="left"/>
-              <w:outlineLvl w:val="9"/>
-              <w:rPr>
-                <w:rtl w:val="0"/>
-              </w:rPr>
-            </w:pPr>
-            <w:r>
-              <w:rPr>
-                <w:rFonts w:ascii="Calibri" w:cs="Arial Unicode MS" w:hAnsi="Calibri" w:eastAsia="Arial Unicode MS"/>
-                <w:b w:val="0"/>
-                <w:bCs w:val="0"/>
-                <w:i w:val="0"/>
-                <w:iCs w:val="0"/>
-                <w:caps w:val="0"/>
-                <w:smallCaps w:val="0"/>
-                <w:strike w:val="0"/>
-                <w:dstrike w:val="0"/>
-                <w:outline w:val="0"/>
-                <w:color w:val="000000"/>
-                <w:spacing w:val="0"/>
-                <w:kern w:val="0"/>
-                <w:position w:val="0"/>
+                <w:rFonts w:ascii="Calibri" w:hAnsi="Calibri"/>
                 <w:sz w:val="22"/>
                 <w:szCs w:val="22"/>
-                <w:u w:val="none" w:color="000000"/>
                 <w:shd w:val="nil" w:color="auto" w:fill="auto"/>
-                <w:vertAlign w:val="baseline"/>
-                <w:rtl w:val="0"/>
-                <w14:textOutline>
+                <w:rtl w:val="0"/>
+                <w:lang w:val="en-US"/>
+                <w14:textOutline w14:w="12700" w14:cap="flat">
                   <w14:noFill/>
+                  <w14:miter w14:lim="400000"/>
                 </w14:textOutline>
-                <w14:textFill>
-                  <w14:solidFill>
-                    <w14:srgbClr w14:val="000000"/>
-                  </w14:solidFill>
-                </w14:textFill>
               </w:rPr>
               <w:t>Masahiro Takechi</w:t>
             </w:r>
@@ -205,11 +174,46 @@
           <w:shd w:val="clear" w:color="auto" w:fill="d0ddef"/>
         </w:tblPrEx>
         <w:trPr>
-          <w:trHeight w:val="221" w:hRule="atLeast"/>
+          <w:trHeight w:val="231" w:hRule="atLeast"/>
         </w:trPr>
         <w:tc>
           <w:tcPr>
             <w:tcW w:type="dxa" w:w="1885"/>
+            <w:tcBorders>
+              <w:top w:val="single" w:color="000000" w:sz="4" w:space="0" w:shadow="0" w:frame="0"/>
+              <w:left w:val="single" w:color="000000" w:sz="4" w:space="0" w:shadow="0" w:frame="0"/>
+              <w:bottom w:val="single" w:color="000000" w:sz="4" w:space="0" w:shadow="0" w:frame="0"/>
+              <w:right w:val="single" w:color="000000" w:sz="4" w:space="0" w:shadow="0" w:frame="0"/>
+            </w:tcBorders>
+            <w:shd w:val="clear" w:color="auto" w:fill="auto"/>
+            <w:tcMar>
+              <w:top w:type="dxa" w:w="80"/>
+              <w:left w:type="dxa" w:w="80"/>
+              <w:bottom w:type="dxa" w:w="80"/>
+              <w:right w:type="dxa" w:w="80"/>
+            </w:tcMar>
+            <w:vAlign w:val="top"/>
+          </w:tcPr>
+          <w:p>
+            <w:pPr>
+              <w:pStyle w:val="Body A"/>
+              <w:spacing w:after="0" w:line="240" w:lineRule="auto"/>
+            </w:pPr>
+            <w:r>
+              <w:rPr>
+                <w:b w:val="1"/>
+                <w:bCs w:val="1"/>
+                <w:shd w:val="nil" w:color="auto" w:fill="auto"/>
+                <w:rtl w:val="0"/>
+                <w:lang w:val="en-US"/>
+              </w:rPr>
+              <w:t>Date:</w:t>
+            </w:r>
+          </w:p>
+        </w:tc>
+        <w:tc>
+          <w:tcPr>
+            <w:tcW w:type="dxa" w:w="7465"/>
             <w:tcBorders>
               <w:top w:val="single" w:color="000000" w:sz="4" w:space="0" w:shadow="0" w:frame="0"/>
               <w:left w:val="single" w:color="000000" w:sz="4" w:space="0" w:shadow="0" w:frame="0"/>
@@ -228,85 +232,19 @@
           <w:p>
             <w:pPr>
               <w:pStyle w:val="Body"/>
-              <w:spacing w:after="0" w:line="240" w:lineRule="auto"/>
             </w:pPr>
             <w:r>
               <w:rPr>
-                <w:b w:val="1"/>
-                <w:bCs w:val="1"/>
-                <w:shd w:val="nil" w:color="auto" w:fill="auto"/>
-                <w:rtl w:val="0"/>
-                <w:lang w:val="en-US"/>
-              </w:rPr>
-              <w:t>Date:</w:t>
-            </w:r>
-          </w:p>
-        </w:tc>
-        <w:tc>
-          <w:tcPr>
-            <w:tcW w:type="dxa" w:w="7465"/>
-            <w:tcBorders>
-              <w:top w:val="single" w:color="000000" w:sz="4" w:space="0" w:shadow="0" w:frame="0"/>
-              <w:left w:val="single" w:color="000000" w:sz="4" w:space="0" w:shadow="0" w:frame="0"/>
-              <w:bottom w:val="single" w:color="000000" w:sz="4" w:space="0" w:shadow="0" w:frame="0"/>
-              <w:right w:val="single" w:color="000000" w:sz="4" w:space="0" w:shadow="0" w:frame="0"/>
-            </w:tcBorders>
-            <w:shd w:val="clear" w:color="auto" w:fill="auto"/>
-            <w:tcMar>
-              <w:top w:type="dxa" w:w="80"/>
-              <w:left w:type="dxa" w:w="80"/>
-              <w:bottom w:type="dxa" w:w="80"/>
-              <w:right w:type="dxa" w:w="80"/>
-            </w:tcMar>
-            <w:vAlign w:val="top"/>
-          </w:tcPr>
-          <w:p>
-            <w:pPr>
-              <w:keepNext w:val="0"/>
-              <w:keepLines w:val="0"/>
-              <w:pageBreakBefore w:val="0"/>
-              <w:widowControl w:val="1"/>
-              <w:shd w:val="clear" w:color="auto" w:fill="auto"/>
-              <w:suppressAutoHyphens w:val="0"/>
-              <w:bidi w:val="0"/>
-              <w:spacing w:before="0" w:after="0" w:line="240" w:lineRule="auto"/>
-              <w:ind w:left="0" w:right="0" w:firstLine="0"/>
-              <w:jc w:val="left"/>
-              <w:outlineLvl w:val="9"/>
-              <w:rPr>
-                <w:rtl w:val="0"/>
-              </w:rPr>
-            </w:pPr>
-            <w:r>
-              <w:rPr>
-                <w:rFonts w:ascii="Calibri" w:cs="Arial Unicode MS" w:hAnsi="Calibri" w:eastAsia="Arial Unicode MS"/>
-                <w:b w:val="0"/>
-                <w:bCs w:val="0"/>
-                <w:i w:val="0"/>
-                <w:iCs w:val="0"/>
-                <w:caps w:val="0"/>
-                <w:smallCaps w:val="0"/>
-                <w:strike w:val="0"/>
-                <w:dstrike w:val="0"/>
-                <w:outline w:val="0"/>
-                <w:color w:val="000000"/>
-                <w:spacing w:val="0"/>
-                <w:kern w:val="0"/>
-                <w:position w:val="0"/>
+                <w:rFonts w:ascii="Calibri" w:hAnsi="Calibri"/>
                 <w:sz w:val="22"/>
                 <w:szCs w:val="22"/>
-                <w:u w:val="none" w:color="000000"/>
                 <w:shd w:val="nil" w:color="auto" w:fill="auto"/>
-                <w:vertAlign w:val="baseline"/>
-                <w:rtl w:val="0"/>
-                <w14:textOutline>
+                <w:rtl w:val="0"/>
+                <w:lang w:val="en-US"/>
+                <w14:textOutline w14:w="12700" w14:cap="flat">
                   <w14:noFill/>
+                  <w14:miter w14:lim="400000"/>
                 </w14:textOutline>
-                <w14:textFill>
-                  <w14:solidFill>
-                    <w14:srgbClr w14:val="000000"/>
-                  </w14:solidFill>
-                </w14:textFill>
               </w:rPr>
               <w:t>1/19/2022</w:t>
             </w:r>
@@ -318,11 +256,46 @@
           <w:shd w:val="clear" w:color="auto" w:fill="d0ddef"/>
         </w:tblPrEx>
         <w:trPr>
-          <w:trHeight w:val="221" w:hRule="atLeast"/>
+          <w:trHeight w:val="231" w:hRule="atLeast"/>
         </w:trPr>
         <w:tc>
           <w:tcPr>
             <w:tcW w:type="dxa" w:w="1885"/>
+            <w:tcBorders>
+              <w:top w:val="single" w:color="000000" w:sz="4" w:space="0" w:shadow="0" w:frame="0"/>
+              <w:left w:val="single" w:color="000000" w:sz="4" w:space="0" w:shadow="0" w:frame="0"/>
+              <w:bottom w:val="single" w:color="000000" w:sz="4" w:space="0" w:shadow="0" w:frame="0"/>
+              <w:right w:val="single" w:color="000000" w:sz="4" w:space="0" w:shadow="0" w:frame="0"/>
+            </w:tcBorders>
+            <w:shd w:val="clear" w:color="auto" w:fill="auto"/>
+            <w:tcMar>
+              <w:top w:type="dxa" w:w="80"/>
+              <w:left w:type="dxa" w:w="80"/>
+              <w:bottom w:type="dxa" w:w="80"/>
+              <w:right w:type="dxa" w:w="80"/>
+            </w:tcMar>
+            <w:vAlign w:val="top"/>
+          </w:tcPr>
+          <w:p>
+            <w:pPr>
+              <w:pStyle w:val="Body A"/>
+              <w:spacing w:after="0" w:line="240" w:lineRule="auto"/>
+            </w:pPr>
+            <w:r>
+              <w:rPr>
+                <w:b w:val="1"/>
+                <w:bCs w:val="1"/>
+                <w:shd w:val="nil" w:color="auto" w:fill="auto"/>
+                <w:rtl w:val="0"/>
+                <w:lang w:val="en-US"/>
+              </w:rPr>
+              <w:t>Teacher:</w:t>
+            </w:r>
+          </w:p>
+        </w:tc>
+        <w:tc>
+          <w:tcPr>
+            <w:tcW w:type="dxa" w:w="7465"/>
             <w:tcBorders>
               <w:top w:val="single" w:color="000000" w:sz="4" w:space="0" w:shadow="0" w:frame="0"/>
               <w:left w:val="single" w:color="000000" w:sz="4" w:space="0" w:shadow="0" w:frame="0"/>
@@ -341,85 +314,19 @@
           <w:p>
             <w:pPr>
               <w:pStyle w:val="Body"/>
-              <w:spacing w:after="0" w:line="240" w:lineRule="auto"/>
             </w:pPr>
             <w:r>
               <w:rPr>
-                <w:b w:val="1"/>
-                <w:bCs w:val="1"/>
-                <w:shd w:val="nil" w:color="auto" w:fill="auto"/>
-                <w:rtl w:val="0"/>
-                <w:lang w:val="en-US"/>
-              </w:rPr>
-              <w:t>Teacher:</w:t>
-            </w:r>
-          </w:p>
-        </w:tc>
-        <w:tc>
-          <w:tcPr>
-            <w:tcW w:type="dxa" w:w="7465"/>
-            <w:tcBorders>
-              <w:top w:val="single" w:color="000000" w:sz="4" w:space="0" w:shadow="0" w:frame="0"/>
-              <w:left w:val="single" w:color="000000" w:sz="4" w:space="0" w:shadow="0" w:frame="0"/>
-              <w:bottom w:val="single" w:color="000000" w:sz="4" w:space="0" w:shadow="0" w:frame="0"/>
-              <w:right w:val="single" w:color="000000" w:sz="4" w:space="0" w:shadow="0" w:frame="0"/>
-            </w:tcBorders>
-            <w:shd w:val="clear" w:color="auto" w:fill="auto"/>
-            <w:tcMar>
-              <w:top w:type="dxa" w:w="80"/>
-              <w:left w:type="dxa" w:w="80"/>
-              <w:bottom w:type="dxa" w:w="80"/>
-              <w:right w:type="dxa" w:w="80"/>
-            </w:tcMar>
-            <w:vAlign w:val="top"/>
-          </w:tcPr>
-          <w:p>
-            <w:pPr>
-              <w:keepNext w:val="0"/>
-              <w:keepLines w:val="0"/>
-              <w:pageBreakBefore w:val="0"/>
-              <w:widowControl w:val="1"/>
-              <w:shd w:val="clear" w:color="auto" w:fill="auto"/>
-              <w:suppressAutoHyphens w:val="0"/>
-              <w:bidi w:val="0"/>
-              <w:spacing w:before="0" w:after="0" w:line="240" w:lineRule="auto"/>
-              <w:ind w:left="0" w:right="0" w:firstLine="0"/>
-              <w:jc w:val="left"/>
-              <w:outlineLvl w:val="9"/>
-              <w:rPr>
-                <w:rtl w:val="0"/>
-              </w:rPr>
-            </w:pPr>
-            <w:r>
-              <w:rPr>
-                <w:rFonts w:ascii="Calibri" w:cs="Arial Unicode MS" w:hAnsi="Calibri" w:eastAsia="Arial Unicode MS"/>
-                <w:b w:val="0"/>
-                <w:bCs w:val="0"/>
-                <w:i w:val="0"/>
-                <w:iCs w:val="0"/>
-                <w:caps w:val="0"/>
-                <w:smallCaps w:val="0"/>
-                <w:strike w:val="0"/>
-                <w:dstrike w:val="0"/>
-                <w:outline w:val="0"/>
-                <w:color w:val="000000"/>
-                <w:spacing w:val="0"/>
-                <w:kern w:val="0"/>
-                <w:position w:val="0"/>
+                <w:rFonts w:ascii="Calibri" w:hAnsi="Calibri"/>
                 <w:sz w:val="22"/>
                 <w:szCs w:val="22"/>
-                <w:u w:val="none" w:color="000000"/>
                 <w:shd w:val="nil" w:color="auto" w:fill="auto"/>
-                <w:vertAlign w:val="baseline"/>
-                <w:rtl w:val="0"/>
-                <w14:textOutline>
+                <w:rtl w:val="0"/>
+                <w:lang w:val="en-US"/>
+                <w14:textOutline w14:w="12700" w14:cap="flat">
                   <w14:noFill/>
+                  <w14:miter w14:lim="400000"/>
                 </w14:textOutline>
-                <w14:textFill>
-                  <w14:solidFill>
-                    <w14:srgbClr w14:val="000000"/>
-                  </w14:solidFill>
-                </w14:textFill>
               </w:rPr>
               <w:t>Brother Macbeth</w:t>
             </w:r>
@@ -431,11 +338,46 @@
           <w:shd w:val="clear" w:color="auto" w:fill="d0ddef"/>
         </w:tblPrEx>
         <w:trPr>
-          <w:trHeight w:val="221" w:hRule="atLeast"/>
+          <w:trHeight w:val="231" w:hRule="atLeast"/>
         </w:trPr>
         <w:tc>
           <w:tcPr>
             <w:tcW w:type="dxa" w:w="1885"/>
+            <w:tcBorders>
+              <w:top w:val="single" w:color="000000" w:sz="4" w:space="0" w:shadow="0" w:frame="0"/>
+              <w:left w:val="single" w:color="000000" w:sz="4" w:space="0" w:shadow="0" w:frame="0"/>
+              <w:bottom w:val="single" w:color="000000" w:sz="4" w:space="0" w:shadow="0" w:frame="0"/>
+              <w:right w:val="single" w:color="000000" w:sz="4" w:space="0" w:shadow="0" w:frame="0"/>
+            </w:tcBorders>
+            <w:shd w:val="clear" w:color="auto" w:fill="auto"/>
+            <w:tcMar>
+              <w:top w:type="dxa" w:w="80"/>
+              <w:left w:type="dxa" w:w="80"/>
+              <w:bottom w:type="dxa" w:w="80"/>
+              <w:right w:type="dxa" w:w="80"/>
+            </w:tcMar>
+            <w:vAlign w:val="top"/>
+          </w:tcPr>
+          <w:p>
+            <w:pPr>
+              <w:pStyle w:val="Body A"/>
+              <w:spacing w:after="0" w:line="240" w:lineRule="auto"/>
+            </w:pPr>
+            <w:r>
+              <w:rPr>
+                <w:b w:val="1"/>
+                <w:bCs w:val="1"/>
+                <w:shd w:val="nil" w:color="auto" w:fill="auto"/>
+                <w:rtl w:val="0"/>
+                <w:lang w:val="en-US"/>
+              </w:rPr>
+              <w:t>Module # (1-5):</w:t>
+            </w:r>
+          </w:p>
+        </w:tc>
+        <w:tc>
+          <w:tcPr>
+            <w:tcW w:type="dxa" w:w="7465"/>
             <w:tcBorders>
               <w:top w:val="single" w:color="000000" w:sz="4" w:space="0" w:shadow="0" w:frame="0"/>
               <w:left w:val="single" w:color="000000" w:sz="4" w:space="0" w:shadow="0" w:frame="0"/>
@@ -454,85 +396,19 @@
           <w:p>
             <w:pPr>
               <w:pStyle w:val="Body"/>
-              <w:spacing w:after="0" w:line="240" w:lineRule="auto"/>
             </w:pPr>
             <w:r>
               <w:rPr>
-                <w:b w:val="1"/>
-                <w:bCs w:val="1"/>
-                <w:shd w:val="nil" w:color="auto" w:fill="auto"/>
-                <w:rtl w:val="0"/>
-                <w:lang w:val="en-US"/>
-              </w:rPr>
-              <w:t>Module # (1-5):</w:t>
-            </w:r>
-          </w:p>
-        </w:tc>
-        <w:tc>
-          <w:tcPr>
-            <w:tcW w:type="dxa" w:w="7465"/>
-            <w:tcBorders>
-              <w:top w:val="single" w:color="000000" w:sz="4" w:space="0" w:shadow="0" w:frame="0"/>
-              <w:left w:val="single" w:color="000000" w:sz="4" w:space="0" w:shadow="0" w:frame="0"/>
-              <w:bottom w:val="single" w:color="000000" w:sz="4" w:space="0" w:shadow="0" w:frame="0"/>
-              <w:right w:val="single" w:color="000000" w:sz="4" w:space="0" w:shadow="0" w:frame="0"/>
-            </w:tcBorders>
-            <w:shd w:val="clear" w:color="auto" w:fill="auto"/>
-            <w:tcMar>
-              <w:top w:type="dxa" w:w="80"/>
-              <w:left w:type="dxa" w:w="80"/>
-              <w:bottom w:type="dxa" w:w="80"/>
-              <w:right w:type="dxa" w:w="80"/>
-            </w:tcMar>
-            <w:vAlign w:val="top"/>
-          </w:tcPr>
-          <w:p>
-            <w:pPr>
-              <w:keepNext w:val="0"/>
-              <w:keepLines w:val="0"/>
-              <w:pageBreakBefore w:val="0"/>
-              <w:widowControl w:val="1"/>
-              <w:shd w:val="clear" w:color="auto" w:fill="auto"/>
-              <w:suppressAutoHyphens w:val="0"/>
-              <w:bidi w:val="0"/>
-              <w:spacing w:before="0" w:after="0" w:line="240" w:lineRule="auto"/>
-              <w:ind w:left="0" w:right="0" w:firstLine="0"/>
-              <w:jc w:val="left"/>
-              <w:outlineLvl w:val="9"/>
-              <w:rPr>
-                <w:rtl w:val="0"/>
-              </w:rPr>
-            </w:pPr>
-            <w:r>
-              <w:rPr>
-                <w:rFonts w:ascii="Calibri" w:cs="Arial Unicode MS" w:hAnsi="Calibri" w:eastAsia="Arial Unicode MS"/>
-                <w:b w:val="0"/>
-                <w:bCs w:val="0"/>
-                <w:i w:val="0"/>
-                <w:iCs w:val="0"/>
-                <w:caps w:val="0"/>
-                <w:smallCaps w:val="0"/>
-                <w:strike w:val="0"/>
-                <w:dstrike w:val="0"/>
-                <w:outline w:val="0"/>
-                <w:color w:val="000000"/>
-                <w:spacing w:val="0"/>
-                <w:kern w:val="0"/>
-                <w:position w:val="0"/>
+                <w:rFonts w:ascii="Calibri" w:hAnsi="Calibri"/>
                 <w:sz w:val="22"/>
                 <w:szCs w:val="22"/>
-                <w:u w:val="none" w:color="000000"/>
                 <w:shd w:val="nil" w:color="auto" w:fill="auto"/>
-                <w:vertAlign w:val="baseline"/>
-                <w:rtl w:val="0"/>
-                <w14:textOutline>
+                <w:rtl w:val="0"/>
+                <w:lang w:val="en-US"/>
+                <w14:textOutline w14:w="12700" w14:cap="flat">
                   <w14:noFill/>
+                  <w14:miter w14:lim="400000"/>
                 </w14:textOutline>
-                <w14:textFill>
-                  <w14:solidFill>
-                    <w14:srgbClr w14:val="000000"/>
-                  </w14:solidFill>
-                </w14:textFill>
               </w:rPr>
               <w:t>#1</w:t>
             </w:r>
@@ -542,9 +418,10 @@
     </w:tbl>
     <w:p>
       <w:pPr>
-        <w:pStyle w:val="Body"/>
+        <w:pStyle w:val="Body A"/>
         <w:widowControl w:val="0"/>
         <w:spacing w:line="240" w:lineRule="auto"/>
+        <w:ind w:left="108" w:hanging="108"/>
         <w:jc w:val="center"/>
         <w:rPr>
           <w:b w:val="1"/>
@@ -554,7 +431,19 @@
     </w:p>
     <w:p>
       <w:pPr>
-        <w:pStyle w:val="Body"/>
+        <w:pStyle w:val="Body A"/>
+        <w:widowControl w:val="0"/>
+        <w:spacing w:line="240" w:lineRule="auto"/>
+        <w:jc w:val="center"/>
+        <w:rPr>
+          <w:b w:val="1"/>
+          <w:bCs w:val="1"/>
+        </w:rPr>
+      </w:pPr>
+    </w:p>
+    <w:p>
+      <w:pPr>
+        <w:pStyle w:val="Body A"/>
       </w:pPr>
     </w:p>
     <w:p>
@@ -564,8 +453,12 @@
           <w:ilvl w:val="0"/>
           <w:numId w:val="2"/>
         </w:numPr>
+        <w:bidi w:val="0"/>
         <w:spacing w:line="256" w:lineRule="auto"/>
-        <w:rPr>
+        <w:ind w:right="0"/>
+        <w:jc w:val="left"/>
+        <w:rPr>
+          <w:rtl w:val="0"/>
           <w:lang w:val="en-US"/>
         </w:rPr>
       </w:pPr>
@@ -593,7 +486,7 @@
     </w:p>
     <w:p>
       <w:pPr>
-        <w:pStyle w:val="Body"/>
+        <w:pStyle w:val="Body A"/>
         <w:spacing w:line="256" w:lineRule="auto"/>
       </w:pPr>
       <w:r>
@@ -637,13 +530,18 @@
           <w:ilvl w:val="0"/>
           <w:numId w:val="2"/>
         </w:numPr>
+        <w:bidi w:val="0"/>
         <w:spacing w:line="256" w:lineRule="auto"/>
-        <w:rPr>
+        <w:ind w:right="0"/>
+        <w:jc w:val="left"/>
+        <w:rPr>
+          <w:rtl w:val="0"/>
           <w:lang w:val="en-US"/>
         </w:rPr>
       </w:pPr>
       <w:r>
         <w:rPr>
+          <w:rStyle w:val="None"/>
           <w:rtl w:val="0"/>
           <w:lang w:val="en-US"/>
         </w:rPr>
@@ -651,6 +549,7 @@
       </w:r>
       <w:r>
         <w:rPr>
+          <w:rStyle w:val="None"/>
           <w:rtl w:val="0"/>
           <w:lang w:val="en-US"/>
         </w:rPr>
@@ -658,6 +557,7 @@
       </w:r>
       <w:r>
         <w:rPr>
+          <w:rStyle w:val="None"/>
           <w:rtl w:val="0"/>
           <w:lang w:val="en-US"/>
         </w:rPr>
@@ -665,6 +565,7 @@
       </w:r>
       <w:r>
         <w:rPr>
+          <w:rStyle w:val="None"/>
           <w:rtl w:val="0"/>
           <w:lang w:val="en-US"/>
         </w:rPr>
@@ -672,6 +573,7 @@
       </w:r>
       <w:r>
         <w:rPr>
+          <w:rStyle w:val="None"/>
           <w:rtl w:val="0"/>
           <w:lang w:val="en-US"/>
         </w:rPr>
@@ -687,7 +589,7 @@
       <w:tblPr>
         <w:tblW w:w="8630" w:type="dxa"/>
         <w:jc w:val="left"/>
-        <w:tblInd w:w="828" w:type="dxa"/>
+        <w:tblInd w:w="936" w:type="dxa"/>
         <w:tblBorders>
           <w:top w:val="single" w:color="ffffff" w:sz="8" w:space="0" w:shadow="0" w:frame="0"/>
           <w:left w:val="single" w:color="ffffff" w:sz="8" w:space="0" w:shadow="0" w:frame="0"/>
@@ -710,7 +612,7 @@
           <w:shd w:val="clear" w:color="auto" w:fill="d0ddef"/>
         </w:tblPrEx>
         <w:trPr>
-          <w:trHeight w:val="221" w:hRule="atLeast"/>
+          <w:trHeight w:val="300" w:hRule="atLeast"/>
         </w:trPr>
         <w:tc>
           <w:tcPr>
@@ -738,6 +640,7 @@
             </w:pPr>
             <w:r>
               <w:rPr>
+                <w:rStyle w:val="None"/>
                 <w:b w:val="1"/>
                 <w:bCs w:val="1"/>
                 <w:shd w:val="nil" w:color="auto" w:fill="auto"/>
@@ -794,6 +697,7 @@
             </w:pPr>
             <w:r>
               <w:rPr>
+                <w:rStyle w:val="None"/>
                 <w:b w:val="1"/>
                 <w:bCs w:val="1"/>
                 <w:shd w:val="nil" w:color="auto" w:fill="auto"/>
@@ -830,7 +734,7 @@
           <w:shd w:val="clear" w:color="auto" w:fill="d0ddef"/>
         </w:tblPrEx>
         <w:trPr>
-          <w:trHeight w:val="221" w:hRule="atLeast"/>
+          <w:trHeight w:val="300" w:hRule="atLeast"/>
         </w:trPr>
         <w:tc>
           <w:tcPr>
@@ -858,6 +762,7 @@
             </w:pPr>
             <w:r>
               <w:rPr>
+                <w:rStyle w:val="None"/>
                 <w:b w:val="1"/>
                 <w:bCs w:val="1"/>
                 <w:shd w:val="nil" w:color="auto" w:fill="auto"/>
@@ -914,6 +819,7 @@
             </w:pPr>
             <w:r>
               <w:rPr>
+                <w:rStyle w:val="None"/>
                 <w:b w:val="1"/>
                 <w:bCs w:val="1"/>
                 <w:shd w:val="nil" w:color="auto" w:fill="auto"/>
@@ -924,6 +830,7 @@
             </w:r>
             <w:r>
               <w:rPr>
+                <w:rStyle w:val="None"/>
                 <w:b w:val="1"/>
                 <w:bCs w:val="1"/>
                 <w:shd w:val="nil" w:color="auto" w:fill="auto"/>
@@ -934,6 +841,7 @@
             </w:r>
             <w:r>
               <w:rPr>
+                <w:rStyle w:val="None"/>
                 <w:b w:val="1"/>
                 <w:bCs w:val="1"/>
                 <w:shd w:val="nil" w:color="auto" w:fill="auto"/>
@@ -970,7 +878,7 @@
           <w:shd w:val="clear" w:color="auto" w:fill="d0ddef"/>
         </w:tblPrEx>
         <w:trPr>
-          <w:trHeight w:val="221" w:hRule="atLeast"/>
+          <w:trHeight w:val="300" w:hRule="atLeast"/>
         </w:trPr>
         <w:tc>
           <w:tcPr>
@@ -998,6 +906,7 @@
             </w:pPr>
             <w:r>
               <w:rPr>
+                <w:rStyle w:val="None"/>
                 <w:b w:val="1"/>
                 <w:bCs w:val="1"/>
                 <w:shd w:val="nil" w:color="auto" w:fill="auto"/>
@@ -1028,51 +937,22 @@
           </w:tcPr>
           <w:p>
             <w:pPr>
-              <w:keepNext w:val="0"/>
-              <w:keepLines w:val="0"/>
-              <w:pageBreakBefore w:val="0"/>
-              <w:widowControl w:val="1"/>
-              <w:shd w:val="clear" w:color="auto" w:fill="auto"/>
-              <w:suppressAutoHyphens w:val="0"/>
-              <w:bidi w:val="0"/>
-              <w:spacing w:before="0" w:after="0" w:line="256" w:lineRule="auto"/>
-              <w:ind w:left="0" w:right="0" w:firstLine="0"/>
-              <w:jc w:val="left"/>
-              <w:outlineLvl w:val="9"/>
-              <w:rPr>
-                <w:rtl w:val="0"/>
-              </w:rPr>
+              <w:pStyle w:val="Body"/>
+              <w:spacing w:line="256" w:lineRule="auto"/>
             </w:pPr>
             <w:r>
               <w:rPr>
-                <w:rFonts w:ascii="Calibri" w:cs="Arial Unicode MS" w:hAnsi="Calibri" w:eastAsia="Arial Unicode MS"/>
-                <w:b w:val="0"/>
-                <w:bCs w:val="0"/>
-                <w:i w:val="0"/>
-                <w:iCs w:val="0"/>
-                <w:caps w:val="0"/>
-                <w:smallCaps w:val="0"/>
-                <w:strike w:val="0"/>
-                <w:dstrike w:val="0"/>
-                <w:outline w:val="0"/>
-                <w:color w:val="000000"/>
-                <w:spacing w:val="0"/>
-                <w:kern w:val="0"/>
-                <w:position w:val="0"/>
+                <w:rStyle w:val="None"/>
+                <w:rFonts w:ascii="Calibri" w:hAnsi="Calibri"/>
                 <w:sz w:val="22"/>
                 <w:szCs w:val="22"/>
-                <w:u w:val="none" w:color="000000"/>
                 <w:shd w:val="nil" w:color="auto" w:fill="auto"/>
-                <w:vertAlign w:val="baseline"/>
-                <w:rtl w:val="0"/>
-                <w14:textOutline>
+                <w:rtl w:val="0"/>
+                <w:lang w:val="en-US"/>
+                <w14:textOutline w14:w="12700" w14:cap="flat">
                   <w14:noFill/>
+                  <w14:miter w14:lim="400000"/>
                 </w14:textOutline>
-                <w14:textFill>
-                  <w14:solidFill>
-                    <w14:srgbClr w14:val="000000"/>
-                  </w14:solidFill>
-                </w14:textFill>
               </w:rPr>
               <w:t>x</w:t>
             </w:r>
@@ -1104,6 +984,7 @@
             </w:pPr>
             <w:r>
               <w:rPr>
+                <w:rStyle w:val="None"/>
                 <w:b w:val="1"/>
                 <w:bCs w:val="1"/>
                 <w:shd w:val="nil" w:color="auto" w:fill="auto"/>
@@ -1114,6 +995,7 @@
             </w:r>
             <w:r>
               <w:rPr>
+                <w:rStyle w:val="None"/>
                 <w:b w:val="1"/>
                 <w:bCs w:val="1"/>
                 <w:shd w:val="nil" w:color="auto" w:fill="auto"/>
@@ -1124,6 +1006,7 @@
             </w:r>
             <w:r>
               <w:rPr>
+                <w:rStyle w:val="None"/>
                 <w:b w:val="1"/>
                 <w:bCs w:val="1"/>
                 <w:shd w:val="nil" w:color="auto" w:fill="auto"/>
@@ -1160,7 +1043,7 @@
           <w:shd w:val="clear" w:color="auto" w:fill="d0ddef"/>
         </w:tblPrEx>
         <w:trPr>
-          <w:trHeight w:val="221" w:hRule="atLeast"/>
+          <w:trHeight w:val="300" w:hRule="atLeast"/>
         </w:trPr>
         <w:tc>
           <w:tcPr>
@@ -1188,6 +1071,7 @@
             </w:pPr>
             <w:r>
               <w:rPr>
+                <w:rStyle w:val="None"/>
                 <w:b w:val="1"/>
                 <w:bCs w:val="1"/>
                 <w:shd w:val="nil" w:color="auto" w:fill="auto"/>
@@ -1244,6 +1128,7 @@
             </w:pPr>
             <w:r>
               <w:rPr>
+                <w:rStyle w:val="None"/>
                 <w:b w:val="1"/>
                 <w:bCs w:val="1"/>
                 <w:shd w:val="nil" w:color="auto" w:fill="auto"/>
@@ -1254,6 +1139,7 @@
             </w:r>
             <w:r>
               <w:rPr>
+                <w:rStyle w:val="None"/>
                 <w:b w:val="1"/>
                 <w:bCs w:val="1"/>
                 <w:shd w:val="nil" w:color="auto" w:fill="auto"/>
@@ -1264,6 +1150,7 @@
             </w:r>
             <w:r>
               <w:rPr>
+                <w:rStyle w:val="None"/>
                 <w:b w:val="1"/>
                 <w:bCs w:val="1"/>
                 <w:shd w:val="nil" w:color="auto" w:fill="auto"/>
@@ -1300,7 +1187,7 @@
           <w:shd w:val="clear" w:color="auto" w:fill="d0ddef"/>
         </w:tblPrEx>
         <w:trPr>
-          <w:trHeight w:val="221" w:hRule="atLeast"/>
+          <w:trHeight w:val="300" w:hRule="atLeast"/>
         </w:trPr>
         <w:tc>
           <w:tcPr>
@@ -1328,6 +1215,7 @@
             </w:pPr>
             <w:r>
               <w:rPr>
+                <w:rStyle w:val="None"/>
                 <w:b w:val="1"/>
                 <w:bCs w:val="1"/>
                 <w:shd w:val="nil" w:color="auto" w:fill="auto"/>
@@ -1384,6 +1272,7 @@
             </w:pPr>
             <w:r>
               <w:rPr>
+                <w:rStyle w:val="None"/>
                 <w:b w:val="1"/>
                 <w:bCs w:val="1"/>
                 <w:shd w:val="nil" w:color="auto" w:fill="auto"/>
@@ -1394,6 +1283,7 @@
             </w:r>
             <w:r>
               <w:rPr>
+                <w:rStyle w:val="None"/>
                 <w:b w:val="1"/>
                 <w:bCs w:val="1"/>
                 <w:shd w:val="nil" w:color="auto" w:fill="auto"/>
@@ -1404,6 +1294,7 @@
             </w:r>
             <w:r>
               <w:rPr>
+                <w:rStyle w:val="None"/>
                 <w:b w:val="1"/>
                 <w:bCs w:val="1"/>
                 <w:shd w:val="nil" w:color="auto" w:fill="auto"/>
@@ -1440,7 +1331,7 @@
           <w:shd w:val="clear" w:color="auto" w:fill="d0ddef"/>
         </w:tblPrEx>
         <w:trPr>
-          <w:trHeight w:val="221" w:hRule="atLeast"/>
+          <w:trHeight w:val="300" w:hRule="atLeast"/>
         </w:trPr>
         <w:tc>
           <w:tcPr>
@@ -1468,6 +1359,7 @@
             </w:pPr>
             <w:r>
               <w:rPr>
+                <w:rStyle w:val="None"/>
                 <w:b w:val="1"/>
                 <w:bCs w:val="1"/>
                 <w:shd w:val="nil" w:color="auto" w:fill="auto"/>
@@ -1524,6 +1416,7 @@
             </w:pPr>
             <w:r>
               <w:rPr>
+                <w:rStyle w:val="None"/>
                 <w:b w:val="1"/>
                 <w:bCs w:val="1"/>
                 <w:shd w:val="nil" w:color="auto" w:fill="auto"/>
@@ -1534,6 +1427,7 @@
             </w:r>
             <w:r>
               <w:rPr>
+                <w:rStyle w:val="None"/>
                 <w:b w:val="1"/>
                 <w:bCs w:val="1"/>
                 <w:shd w:val="nil" w:color="auto" w:fill="auto"/>
@@ -1544,6 +1438,7 @@
             </w:r>
             <w:r>
               <w:rPr>
+                <w:rStyle w:val="None"/>
                 <w:b w:val="1"/>
                 <w:bCs w:val="1"/>
                 <w:shd w:val="nil" w:color="auto" w:fill="auto"/>
@@ -1580,7 +1475,7 @@
           <w:shd w:val="clear" w:color="auto" w:fill="d0ddef"/>
         </w:tblPrEx>
         <w:trPr>
-          <w:trHeight w:val="221" w:hRule="atLeast"/>
+          <w:trHeight w:val="300" w:hRule="atLeast"/>
         </w:trPr>
         <w:tc>
           <w:tcPr>
@@ -1608,6 +1503,7 @@
             </w:pPr>
             <w:r>
               <w:rPr>
+                <w:rStyle w:val="None"/>
                 <w:b w:val="1"/>
                 <w:bCs w:val="1"/>
                 <w:shd w:val="nil" w:color="auto" w:fill="auto"/>
@@ -1664,6 +1560,7 @@
             </w:pPr>
             <w:r>
               <w:rPr>
+                <w:rStyle w:val="None"/>
                 <w:b w:val="1"/>
                 <w:bCs w:val="1"/>
                 <w:shd w:val="nil" w:color="auto" w:fill="auto"/>
@@ -1696,6 +1593,14 @@
         </w:tc>
       </w:tr>
     </w:tbl>
+    <w:p>
+      <w:pPr>
+        <w:pStyle w:val="List Paragraph"/>
+        <w:widowControl w:val="0"/>
+        <w:spacing w:line="240" w:lineRule="auto"/>
+        <w:ind w:left="828" w:hanging="828"/>
+      </w:pPr>
+    </w:p>
     <w:p>
       <w:pPr>
         <w:pStyle w:val="List Paragraph"/>
@@ -1717,12 +1622,17 @@
           <w:ilvl w:val="0"/>
           <w:numId w:val="3"/>
         </w:numPr>
-        <w:rPr>
+        <w:bidi w:val="0"/>
+        <w:ind w:right="0"/>
+        <w:jc w:val="left"/>
+        <w:rPr>
+          <w:rtl w:val="0"/>
           <w:lang w:val="en-US"/>
         </w:rPr>
       </w:pPr>
       <w:r>
         <w:rPr>
+          <w:rStyle w:val="None"/>
           <w:rtl w:val="0"/>
           <w:lang w:val="en-US"/>
         </w:rPr>
@@ -1730,6 +1640,7 @@
       </w:r>
       <w:r>
         <w:rPr>
+          <w:rStyle w:val="None"/>
           <w:rtl w:val="0"/>
           <w:lang w:val="en-US"/>
         </w:rPr>
@@ -1737,6 +1648,7 @@
       </w:r>
       <w:r>
         <w:rPr>
+          <w:rStyle w:val="None"/>
           <w:rtl w:val="0"/>
           <w:lang w:val="en-US"/>
         </w:rPr>
@@ -1744,6 +1656,7 @@
       </w:r>
       <w:r>
         <w:rPr>
+          <w:rStyle w:val="None"/>
           <w:rtl w:val="0"/>
           <w:lang w:val="en-US"/>
         </w:rPr>
@@ -1751,6 +1664,7 @@
       </w:r>
       <w:r>
         <w:rPr>
+          <w:rStyle w:val="None"/>
           <w:rtl w:val="0"/>
           <w:lang w:val="en-US"/>
         </w:rPr>
@@ -1758,6 +1672,7 @@
       </w:r>
       <w:r>
         <w:rPr>
+          <w:rStyle w:val="None"/>
           <w:rtl w:val="0"/>
           <w:lang w:val="en-US"/>
         </w:rPr>
@@ -1765,6 +1680,7 @@
       </w:r>
       <w:r>
         <w:rPr>
+          <w:rStyle w:val="None"/>
           <w:rtl w:val="0"/>
           <w:lang w:val="en-US"/>
         </w:rPr>
@@ -1772,6 +1688,7 @@
       </w:r>
       <w:r>
         <w:rPr>
+          <w:rStyle w:val="None"/>
           <w:rtl w:val="0"/>
           <w:lang w:val="en-US"/>
         </w:rPr>
@@ -1779,6 +1696,7 @@
       </w:r>
       <w:r>
         <w:rPr>
+          <w:rStyle w:val="None"/>
           <w:rtl w:val="0"/>
           <w:lang w:val="en-US"/>
         </w:rPr>
@@ -1786,6 +1704,7 @@
       </w:r>
       <w:r>
         <w:rPr>
+          <w:rStyle w:val="None"/>
           <w:rtl w:val="0"/>
           <w:lang w:val="en-US"/>
         </w:rPr>
@@ -1793,6 +1712,7 @@
       </w:r>
       <w:r>
         <w:rPr>
+          <w:rStyle w:val="None"/>
           <w:rtl w:val="0"/>
           <w:lang w:val="en-US"/>
         </w:rPr>
@@ -1800,6 +1720,7 @@
       </w:r>
       <w:r>
         <w:rPr>
+          <w:rStyle w:val="None"/>
           <w:rtl w:val="0"/>
           <w:lang w:val="en-US"/>
         </w:rPr>
@@ -1807,6 +1728,7 @@
       </w:r>
       <w:r>
         <w:rPr>
+          <w:rStyle w:val="None"/>
           <w:rtl w:val="0"/>
           <w:lang w:val="en-US"/>
         </w:rPr>
@@ -1817,7 +1739,7 @@
       <w:tblPr>
         <w:tblW w:w="8635" w:type="dxa"/>
         <w:jc w:val="left"/>
-        <w:tblInd w:w="823" w:type="dxa"/>
+        <w:tblInd w:w="931" w:type="dxa"/>
         <w:tblBorders>
           <w:top w:val="single" w:color="ffffff" w:sz="8" w:space="0" w:shadow="0" w:frame="0"/>
           <w:left w:val="single" w:color="ffffff" w:sz="8" w:space="0" w:shadow="0" w:frame="0"/>
@@ -1838,7 +1760,7 @@
           <w:shd w:val="clear" w:color="auto" w:fill="d0ddef"/>
         </w:tblPrEx>
         <w:trPr>
-          <w:trHeight w:val="221" w:hRule="atLeast"/>
+          <w:trHeight w:val="231" w:hRule="atLeast"/>
         </w:trPr>
         <w:tc>
           <w:tcPr>
@@ -1860,10 +1782,11 @@
           </w:tcPr>
           <w:p>
             <w:pPr>
-              <w:pStyle w:val="Body"/>
+              <w:pStyle w:val="Body A"/>
             </w:pPr>
             <w:r>
               <w:rPr>
+                <w:rStyle w:val="None"/>
                 <w:b w:val="1"/>
                 <w:bCs w:val="1"/>
                 <w:shd w:val="nil" w:color="auto" w:fill="auto"/>
@@ -1894,11 +1817,12 @@
           </w:tcPr>
           <w:p>
             <w:pPr>
-              <w:pStyle w:val="Body"/>
+              <w:pStyle w:val="Body A"/>
               <w:spacing w:after="0" w:line="240" w:lineRule="auto"/>
             </w:pPr>
             <w:r>
               <w:rPr>
+                <w:rStyle w:val="None"/>
                 <w:b w:val="1"/>
                 <w:bCs w:val="1"/>
                 <w:shd w:val="nil" w:color="auto" w:fill="auto"/>
@@ -1915,11 +1839,45 @@
           <w:shd w:val="clear" w:color="auto" w:fill="d0ddef"/>
         </w:tblPrEx>
         <w:trPr>
-          <w:trHeight w:val="741" w:hRule="atLeast"/>
+          <w:trHeight w:val="751" w:hRule="atLeast"/>
         </w:trPr>
         <w:tc>
           <w:tcPr>
             <w:tcW w:type="dxa" w:w="5580"/>
+            <w:tcBorders>
+              <w:top w:val="single" w:color="000000" w:sz="4" w:space="0" w:shadow="0" w:frame="0"/>
+              <w:left w:val="single" w:color="000000" w:sz="4" w:space="0" w:shadow="0" w:frame="0"/>
+              <w:bottom w:val="single" w:color="000000" w:sz="4" w:space="0" w:shadow="0" w:frame="0"/>
+              <w:right w:val="single" w:color="000000" w:sz="4" w:space="0" w:shadow="0" w:frame="0"/>
+            </w:tcBorders>
+            <w:shd w:val="clear" w:color="auto" w:fill="auto"/>
+            <w:tcMar>
+              <w:top w:type="dxa" w:w="80"/>
+              <w:left w:type="dxa" w:w="80"/>
+              <w:bottom w:type="dxa" w:w="80"/>
+              <w:right w:type="dxa" w:w="80"/>
+            </w:tcMar>
+            <w:vAlign w:val="top"/>
+          </w:tcPr>
+          <w:p>
+            <w:pPr>
+              <w:pStyle w:val="Body A"/>
+              <w:spacing w:after="0" w:line="240" w:lineRule="auto"/>
+            </w:pPr>
+            <w:r>
+              <w:rPr>
+                <w:rStyle w:val="None"/>
+                <w:shd w:val="nil" w:color="auto" w:fill="auto"/>
+                <w:rtl w:val="0"/>
+                <w:lang w:val="en-US"/>
+              </w:rPr>
+              <w:t>Did you implement the entire set of unique requirements as described in the Module Description document in I-Learn?</w:t>
+            </w:r>
+          </w:p>
+        </w:tc>
+        <w:tc>
+          <w:tcPr>
+            <w:tcW w:type="dxa" w:w="3055"/>
             <w:tcBorders>
               <w:top w:val="single" w:color="000000" w:sz="4" w:space="0" w:shadow="0" w:frame="0"/>
               <w:left w:val="single" w:color="000000" w:sz="4" w:space="0" w:shadow="0" w:frame="0"/>
@@ -1938,20 +1896,148 @@
           <w:p>
             <w:pPr>
               <w:pStyle w:val="Body"/>
+              <w:jc w:val="center"/>
+            </w:pPr>
+            <w:r>
+              <w:rPr>
+                <w:rStyle w:val="None"/>
+                <w:rFonts w:ascii="Calibri" w:hAnsi="Calibri"/>
+                <w:sz w:val="22"/>
+                <w:szCs w:val="22"/>
+                <w:shd w:val="nil" w:color="auto" w:fill="auto"/>
+                <w:rtl w:val="0"/>
+                <w:lang w:val="en-US"/>
+                <w14:textOutline w14:w="12700" w14:cap="flat">
+                  <w14:noFill/>
+                  <w14:miter w14:lim="400000"/>
+                </w14:textOutline>
+              </w:rPr>
+              <w:t>Yes</w:t>
+            </w:r>
+          </w:p>
+        </w:tc>
+      </w:tr>
+      <w:tr>
+        <w:tblPrEx>
+          <w:shd w:val="clear" w:color="auto" w:fill="d0ddef"/>
+        </w:tblPrEx>
+        <w:trPr>
+          <w:trHeight w:val="751" w:hRule="atLeast"/>
+        </w:trPr>
+        <w:tc>
+          <w:tcPr>
+            <w:tcW w:type="dxa" w:w="5580"/>
+            <w:tcBorders>
+              <w:top w:val="single" w:color="000000" w:sz="4" w:space="0" w:shadow="0" w:frame="0"/>
+              <w:left w:val="single" w:color="000000" w:sz="4" w:space="0" w:shadow="0" w:frame="0"/>
+              <w:bottom w:val="single" w:color="000000" w:sz="4" w:space="0" w:shadow="0" w:frame="0"/>
+              <w:right w:val="single" w:color="000000" w:sz="4" w:space="0" w:shadow="0" w:frame="0"/>
+            </w:tcBorders>
+            <w:shd w:val="clear" w:color="auto" w:fill="auto"/>
+            <w:tcMar>
+              <w:top w:type="dxa" w:w="80"/>
+              <w:left w:type="dxa" w:w="80"/>
+              <w:bottom w:type="dxa" w:w="80"/>
+              <w:right w:type="dxa" w:w="80"/>
+            </w:tcMar>
+            <w:vAlign w:val="top"/>
+          </w:tcPr>
+          <w:p>
+            <w:pPr>
+              <w:pStyle w:val="Body A"/>
               <w:spacing w:after="0" w:line="240" w:lineRule="auto"/>
             </w:pPr>
             <w:r>
               <w:rPr>
+                <w:rStyle w:val="None"/>
                 <w:shd w:val="nil" w:color="auto" w:fill="auto"/>
                 <w:rtl w:val="0"/>
                 <w:lang w:val="en-US"/>
               </w:rPr>
-              <w:t>Did you implement the entire set of unique requirements as described in the Module Description document in I-Learn?</w:t>
+              <w:t>Did you write at least 100 lines of code in your software and include useful comments?</w:t>
             </w:r>
+          </w:p>
+        </w:tc>
+        <w:tc>
+          <w:tcPr>
+            <w:tcW w:type="dxa" w:w="3055"/>
+            <w:tcBorders>
+              <w:top w:val="single" w:color="000000" w:sz="4" w:space="0" w:shadow="0" w:frame="0"/>
+              <w:left w:val="single" w:color="000000" w:sz="4" w:space="0" w:shadow="0" w:frame="0"/>
+              <w:bottom w:val="single" w:color="000000" w:sz="4" w:space="0" w:shadow="0" w:frame="0"/>
+              <w:right w:val="single" w:color="000000" w:sz="4" w:space="0" w:shadow="0" w:frame="0"/>
+            </w:tcBorders>
+            <w:shd w:val="clear" w:color="auto" w:fill="auto"/>
+            <w:tcMar>
+              <w:top w:type="dxa" w:w="80"/>
+              <w:left w:type="dxa" w:w="80"/>
+              <w:bottom w:type="dxa" w:w="80"/>
+              <w:right w:type="dxa" w:w="80"/>
+            </w:tcMar>
+            <w:vAlign w:val="top"/>
+          </w:tcPr>
+          <w:p>
+            <w:pPr>
+              <w:pStyle w:val="Body"/>
+              <w:jc w:val="center"/>
+            </w:pPr>
             <w:r>
               <w:rPr>
+                <w:rStyle w:val="None"/>
+                <w:rFonts w:ascii="Calibri" w:hAnsi="Calibri"/>
+                <w:sz w:val="22"/>
+                <w:szCs w:val="22"/>
                 <w:shd w:val="nil" w:color="auto" w:fill="auto"/>
-              </w:rPr>
+                <w:rtl w:val="0"/>
+                <w:lang w:val="en-US"/>
+                <w14:textOutline w14:w="12700" w14:cap="flat">
+                  <w14:noFill/>
+                  <w14:miter w14:lim="400000"/>
+                </w14:textOutline>
+              </w:rPr>
+              <w:t>Yes</w:t>
+            </w:r>
+          </w:p>
+        </w:tc>
+      </w:tr>
+      <w:tr>
+        <w:tblPrEx>
+          <w:shd w:val="clear" w:color="auto" w:fill="d0ddef"/>
+        </w:tblPrEx>
+        <w:trPr>
+          <w:trHeight w:val="751" w:hRule="atLeast"/>
+        </w:trPr>
+        <w:tc>
+          <w:tcPr>
+            <w:tcW w:type="dxa" w:w="5580"/>
+            <w:tcBorders>
+              <w:top w:val="single" w:color="000000" w:sz="4" w:space="0" w:shadow="0" w:frame="0"/>
+              <w:left w:val="single" w:color="000000" w:sz="4" w:space="0" w:shadow="0" w:frame="0"/>
+              <w:bottom w:val="single" w:color="000000" w:sz="4" w:space="0" w:shadow="0" w:frame="0"/>
+              <w:right w:val="single" w:color="000000" w:sz="4" w:space="0" w:shadow="0" w:frame="0"/>
+            </w:tcBorders>
+            <w:shd w:val="clear" w:color="auto" w:fill="auto"/>
+            <w:tcMar>
+              <w:top w:type="dxa" w:w="80"/>
+              <w:left w:type="dxa" w:w="80"/>
+              <w:bottom w:type="dxa" w:w="80"/>
+              <w:right w:type="dxa" w:w="80"/>
+            </w:tcMar>
+            <w:vAlign w:val="top"/>
+          </w:tcPr>
+          <w:p>
+            <w:pPr>
+              <w:pStyle w:val="Body A"/>
+              <w:spacing w:after="0" w:line="240" w:lineRule="auto"/>
+            </w:pPr>
+            <w:r>
+              <w:rPr>
+                <w:rStyle w:val="None"/>
+                <w:shd w:val="nil" w:color="auto" w:fill="auto"/>
+                <w:rtl w:val="0"/>
+                <w:lang w:val="en-US"/>
+              </w:rPr>
+              <w:t>Did you use the correct README.md template from the Module Description document in I-Learn?</w:t>
             </w:r>
           </w:p>
         </w:tc>
@@ -1984,7 +2070,7 @@
               <w:bidi w:val="0"/>
               <w:spacing w:before="0" w:after="0" w:line="240" w:lineRule="auto"/>
               <w:ind w:left="0" w:right="0" w:firstLine="0"/>
-              <w:jc w:val="center"/>
+              <w:jc w:val="left"/>
               <w:outlineLvl w:val="9"/>
               <w:rPr>
                 <w:rtl w:val="0"/>
@@ -1992,7 +2078,7 @@
             </w:pPr>
             <w:r>
               <w:rPr>
-                <w:rFonts w:ascii="Calibri" w:cs="Arial Unicode MS" w:hAnsi="Calibri" w:eastAsia="Arial Unicode MS"/>
+                <w:rFonts w:ascii="Times New Roman" w:cs="Arial Unicode MS" w:hAnsi="Times New Roman" w:eastAsia="Arial Unicode MS"/>
                 <w:b w:val="0"/>
                 <w:bCs w:val="0"/>
                 <w:i w:val="0"/>
@@ -2006,8 +2092,8 @@
                 <w:spacing w:val="0"/>
                 <w:kern w:val="0"/>
                 <w:position w:val="0"/>
-                <w:sz w:val="22"/>
-                <w:szCs w:val="22"/>
+                <w:sz w:val="24"/>
+                <w:szCs w:val="24"/>
                 <w:u w:val="none" w:color="000000"/>
                 <w:shd w:val="nil" w:color="auto" w:fill="auto"/>
                 <w:vertAlign w:val="baseline"/>
@@ -2024,71 +2110,6 @@
               <w:t>Yes</w:t>
             </w:r>
           </w:p>
-        </w:tc>
-      </w:tr>
-      <w:tr>
-        <w:tblPrEx>
-          <w:shd w:val="clear" w:color="auto" w:fill="d0ddef"/>
-        </w:tblPrEx>
-        <w:trPr>
-          <w:trHeight w:val="741" w:hRule="atLeast"/>
-        </w:trPr>
-        <w:tc>
-          <w:tcPr>
-            <w:tcW w:type="dxa" w:w="5580"/>
-            <w:tcBorders>
-              <w:top w:val="single" w:color="000000" w:sz="4" w:space="0" w:shadow="0" w:frame="0"/>
-              <w:left w:val="single" w:color="000000" w:sz="4" w:space="0" w:shadow="0" w:frame="0"/>
-              <w:bottom w:val="single" w:color="000000" w:sz="4" w:space="0" w:shadow="0" w:frame="0"/>
-              <w:right w:val="single" w:color="000000" w:sz="4" w:space="0" w:shadow="0" w:frame="0"/>
-            </w:tcBorders>
-            <w:shd w:val="clear" w:color="auto" w:fill="auto"/>
-            <w:tcMar>
-              <w:top w:type="dxa" w:w="80"/>
-              <w:left w:type="dxa" w:w="80"/>
-              <w:bottom w:type="dxa" w:w="80"/>
-              <w:right w:type="dxa" w:w="80"/>
-            </w:tcMar>
-            <w:vAlign w:val="top"/>
-          </w:tcPr>
-          <w:p>
-            <w:pPr>
-              <w:pStyle w:val="Body"/>
-              <w:spacing w:after="0" w:line="240" w:lineRule="auto"/>
-            </w:pPr>
-            <w:r>
-              <w:rPr>
-                <w:shd w:val="nil" w:color="auto" w:fill="auto"/>
-                <w:rtl w:val="0"/>
-                <w:lang w:val="en-US"/>
-              </w:rPr>
-              <w:t>Did you write at least 100 lines of code in your software and include useful comments?</w:t>
-            </w:r>
-            <w:r>
-              <w:rPr>
-                <w:shd w:val="nil" w:color="auto" w:fill="auto"/>
-              </w:rPr>
-            </w:r>
-          </w:p>
-        </w:tc>
-        <w:tc>
-          <w:tcPr>
-            <w:tcW w:type="dxa" w:w="3055"/>
-            <w:tcBorders>
-              <w:top w:val="single" w:color="000000" w:sz="4" w:space="0" w:shadow="0" w:frame="0"/>
-              <w:left w:val="single" w:color="000000" w:sz="4" w:space="0" w:shadow="0" w:frame="0"/>
-              <w:bottom w:val="single" w:color="000000" w:sz="4" w:space="0" w:shadow="0" w:frame="0"/>
-              <w:right w:val="single" w:color="000000" w:sz="4" w:space="0" w:shadow="0" w:frame="0"/>
-            </w:tcBorders>
-            <w:shd w:val="clear" w:color="auto" w:fill="auto"/>
-            <w:tcMar>
-              <w:top w:type="dxa" w:w="80"/>
-              <w:left w:type="dxa" w:w="80"/>
-              <w:bottom w:type="dxa" w:w="80"/>
-              <w:right w:type="dxa" w:w="80"/>
-            </w:tcMar>
-            <w:vAlign w:val="top"/>
-          </w:tcPr>
           <w:p>
             <w:pPr>
               <w:keepNext w:val="0"/>
@@ -2100,15 +2121,94 @@
               <w:bidi w:val="0"/>
               <w:spacing w:before="0" w:after="0" w:line="240" w:lineRule="auto"/>
               <w:ind w:left="0" w:right="0" w:firstLine="0"/>
-              <w:jc w:val="center"/>
+              <w:jc w:val="left"/>
               <w:outlineLvl w:val="9"/>
               <w:rPr>
                 <w:rtl w:val="0"/>
               </w:rPr>
+            </w:pPr>
+          </w:p>
+        </w:tc>
+      </w:tr>
+      <w:tr>
+        <w:tblPrEx>
+          <w:shd w:val="clear" w:color="auto" w:fill="d0ddef"/>
+        </w:tblPrEx>
+        <w:trPr>
+          <w:trHeight w:val="491" w:hRule="atLeast"/>
+        </w:trPr>
+        <w:tc>
+          <w:tcPr>
+            <w:tcW w:type="dxa" w:w="5580"/>
+            <w:tcBorders>
+              <w:top w:val="single" w:color="000000" w:sz="4" w:space="0" w:shadow="0" w:frame="0"/>
+              <w:left w:val="single" w:color="000000" w:sz="4" w:space="0" w:shadow="0" w:frame="0"/>
+              <w:bottom w:val="single" w:color="000000" w:sz="4" w:space="0" w:shadow="0" w:frame="0"/>
+              <w:right w:val="single" w:color="000000" w:sz="4" w:space="0" w:shadow="0" w:frame="0"/>
+            </w:tcBorders>
+            <w:shd w:val="clear" w:color="auto" w:fill="auto"/>
+            <w:tcMar>
+              <w:top w:type="dxa" w:w="80"/>
+              <w:left w:type="dxa" w:w="80"/>
+              <w:bottom w:type="dxa" w:w="80"/>
+              <w:right w:type="dxa" w:w="80"/>
+            </w:tcMar>
+            <w:vAlign w:val="top"/>
+          </w:tcPr>
+          <w:p>
+            <w:pPr>
+              <w:pStyle w:val="Body A"/>
+              <w:spacing w:after="0" w:line="240" w:lineRule="auto"/>
             </w:pPr>
             <w:r>
               <w:rPr>
-                <w:rFonts w:ascii="Calibri" w:cs="Arial Unicode MS" w:hAnsi="Calibri" w:eastAsia="Arial Unicode MS"/>
+                <w:rStyle w:val="None"/>
+                <w:shd w:val="nil" w:color="auto" w:fill="auto"/>
+                <w:rtl w:val="0"/>
+                <w:lang w:val="en-US"/>
+              </w:rPr>
+              <w:t>Did you completely populate the README.md template?</w:t>
+            </w:r>
+          </w:p>
+        </w:tc>
+        <w:tc>
+          <w:tcPr>
+            <w:tcW w:type="dxa" w:w="3055"/>
+            <w:tcBorders>
+              <w:top w:val="single" w:color="000000" w:sz="4" w:space="0" w:shadow="0" w:frame="0"/>
+              <w:left w:val="single" w:color="000000" w:sz="4" w:space="0" w:shadow="0" w:frame="0"/>
+              <w:bottom w:val="single" w:color="000000" w:sz="4" w:space="0" w:shadow="0" w:frame="0"/>
+              <w:right w:val="single" w:color="000000" w:sz="4" w:space="0" w:shadow="0" w:frame="0"/>
+            </w:tcBorders>
+            <w:shd w:val="clear" w:color="auto" w:fill="auto"/>
+            <w:tcMar>
+              <w:top w:type="dxa" w:w="80"/>
+              <w:left w:type="dxa" w:w="80"/>
+              <w:bottom w:type="dxa" w:w="80"/>
+              <w:right w:type="dxa" w:w="80"/>
+            </w:tcMar>
+            <w:vAlign w:val="top"/>
+          </w:tcPr>
+          <w:p>
+            <w:pPr>
+              <w:keepNext w:val="0"/>
+              <w:keepLines w:val="0"/>
+              <w:pageBreakBefore w:val="0"/>
+              <w:widowControl w:val="1"/>
+              <w:shd w:val="clear" w:color="auto" w:fill="auto"/>
+              <w:suppressAutoHyphens w:val="0"/>
+              <w:bidi w:val="0"/>
+              <w:spacing w:before="0" w:after="0" w:line="240" w:lineRule="auto"/>
+              <w:ind w:left="0" w:right="0" w:firstLine="0"/>
+              <w:jc w:val="left"/>
+              <w:outlineLvl w:val="9"/>
+              <w:rPr>
+                <w:rtl w:val="0"/>
+              </w:rPr>
+            </w:pPr>
+            <w:r>
+              <w:rPr>
+                <w:rFonts w:ascii="Times New Roman" w:cs="Arial Unicode MS" w:hAnsi="Times New Roman" w:eastAsia="Arial Unicode MS"/>
                 <w:b w:val="0"/>
                 <w:bCs w:val="0"/>
                 <w:i w:val="0"/>
@@ -2122,8 +2222,8 @@
                 <w:spacing w:val="0"/>
                 <w:kern w:val="0"/>
                 <w:position w:val="0"/>
-                <w:sz w:val="22"/>
-                <w:szCs w:val="22"/>
+                <w:sz w:val="24"/>
+                <w:szCs w:val="24"/>
                 <w:u w:val="none" w:color="000000"/>
                 <w:shd w:val="nil" w:color="auto" w:fill="auto"/>
                 <w:vertAlign w:val="baseline"/>
@@ -2147,7 +2247,7 @@
           <w:shd w:val="clear" w:color="auto" w:fill="d0ddef"/>
         </w:tblPrEx>
         <w:trPr>
-          <w:trHeight w:val="741" w:hRule="atLeast"/>
+          <w:trHeight w:val="751" w:hRule="atLeast"/>
         </w:trPr>
         <w:tc>
           <w:tcPr>
@@ -2169,21 +2269,17 @@
           </w:tcPr>
           <w:p>
             <w:pPr>
-              <w:pStyle w:val="Body"/>
+              <w:pStyle w:val="Body A"/>
               <w:spacing w:after="0" w:line="240" w:lineRule="auto"/>
             </w:pPr>
             <w:r>
               <w:rPr>
+                <w:rStyle w:val="None"/>
                 <w:shd w:val="nil" w:color="auto" w:fill="auto"/>
                 <w:rtl w:val="0"/>
                 <w:lang w:val="en-US"/>
               </w:rPr>
-              <w:t>Did you use the correct README.md template from the Module Description document in I-Learn?</w:t>
-            </w:r>
-            <w:r>
-              <w:rPr>
-                <w:shd w:val="nil" w:color="auto" w:fill="auto"/>
-              </w:rPr>
+              <w:t>Did you create the video, publish it on YouTube, and reference it in the README.md file?</w:t>
             </w:r>
           </w:p>
         </w:tc>
@@ -2205,7 +2301,75 @@
             </w:tcMar>
             <w:vAlign w:val="top"/>
           </w:tcPr>
-          <w:p/>
+          <w:p>
+            <w:pPr>
+              <w:keepNext w:val="0"/>
+              <w:keepLines w:val="0"/>
+              <w:pageBreakBefore w:val="0"/>
+              <w:widowControl w:val="1"/>
+              <w:shd w:val="clear" w:color="auto" w:fill="auto"/>
+              <w:suppressAutoHyphens w:val="0"/>
+              <w:bidi w:val="0"/>
+              <w:spacing w:before="0" w:after="0" w:line="240" w:lineRule="auto"/>
+              <w:ind w:left="0" w:right="0" w:firstLine="0"/>
+              <w:jc w:val="left"/>
+              <w:outlineLvl w:val="9"/>
+              <w:rPr>
+                <w:rtl w:val="0"/>
+              </w:rPr>
+            </w:pPr>
+            <w:r>
+              <w:rPr>
+                <w:rFonts w:ascii="Times New Roman" w:cs="Arial Unicode MS" w:hAnsi="Times New Roman" w:eastAsia="Arial Unicode MS"/>
+                <w:b w:val="0"/>
+                <w:bCs w:val="0"/>
+                <w:i w:val="0"/>
+                <w:iCs w:val="0"/>
+                <w:caps w:val="0"/>
+                <w:smallCaps w:val="0"/>
+                <w:strike w:val="0"/>
+                <w:dstrike w:val="0"/>
+                <w:outline w:val="0"/>
+                <w:color w:val="000000"/>
+                <w:spacing w:val="0"/>
+                <w:kern w:val="0"/>
+                <w:position w:val="0"/>
+                <w:sz w:val="24"/>
+                <w:szCs w:val="24"/>
+                <w:u w:val="none" w:color="000000"/>
+                <w:shd w:val="nil" w:color="auto" w:fill="auto"/>
+                <w:vertAlign w:val="baseline"/>
+                <w:rtl w:val="0"/>
+                <w14:textOutline>
+                  <w14:noFill/>
+                </w14:textOutline>
+                <w14:textFill>
+                  <w14:solidFill>
+                    <w14:srgbClr w14:val="000000"/>
+                  </w14:solidFill>
+                </w14:textFill>
+              </w:rPr>
+              <w:t>Yes</w:t>
+            </w:r>
+          </w:p>
+          <w:p>
+            <w:pPr>
+              <w:keepNext w:val="0"/>
+              <w:keepLines w:val="0"/>
+              <w:pageBreakBefore w:val="0"/>
+              <w:widowControl w:val="1"/>
+              <w:shd w:val="clear" w:color="auto" w:fill="auto"/>
+              <w:suppressAutoHyphens w:val="0"/>
+              <w:bidi w:val="0"/>
+              <w:spacing w:before="0" w:after="0" w:line="240" w:lineRule="auto"/>
+              <w:ind w:left="0" w:right="0" w:firstLine="0"/>
+              <w:jc w:val="left"/>
+              <w:outlineLvl w:val="9"/>
+              <w:rPr>
+                <w:rtl w:val="0"/>
+              </w:rPr>
+            </w:pPr>
+          </w:p>
         </w:tc>
       </w:tr>
       <w:tr>
@@ -2213,7 +2377,7 @@
           <w:shd w:val="clear" w:color="auto" w:fill="d0ddef"/>
         </w:tblPrEx>
         <w:trPr>
-          <w:trHeight w:val="481" w:hRule="atLeast"/>
+          <w:trHeight w:val="751" w:hRule="atLeast"/>
         </w:trPr>
         <w:tc>
           <w:tcPr>
@@ -2235,21 +2399,17 @@
           </w:tcPr>
           <w:p>
             <w:pPr>
-              <w:pStyle w:val="Body"/>
+              <w:pStyle w:val="Body A"/>
               <w:spacing w:after="0" w:line="240" w:lineRule="auto"/>
             </w:pPr>
             <w:r>
               <w:rPr>
+                <w:rStyle w:val="None"/>
                 <w:shd w:val="nil" w:color="auto" w:fill="auto"/>
                 <w:rtl w:val="0"/>
                 <w:lang w:val="en-US"/>
               </w:rPr>
-              <w:t>Did you completely populate the README.md template?</w:t>
-            </w:r>
-            <w:r>
-              <w:rPr>
-                <w:shd w:val="nil" w:color="auto" w:fill="auto"/>
-              </w:rPr>
+              <w:t>Did you publish the code with the README.md (at the top level of your code) into a public GitHub repository?</w:t>
             </w:r>
           </w:p>
         </w:tc>
@@ -2271,139 +2431,75 @@
             </w:tcMar>
             <w:vAlign w:val="top"/>
           </w:tcPr>
-          <w:p/>
-        </w:tc>
-      </w:tr>
-      <w:tr>
-        <w:tblPrEx>
-          <w:shd w:val="clear" w:color="auto" w:fill="d0ddef"/>
-        </w:tblPrEx>
-        <w:trPr>
-          <w:trHeight w:val="741" w:hRule="atLeast"/>
-        </w:trPr>
-        <w:tc>
-          <w:tcPr>
-            <w:tcW w:type="dxa" w:w="5580"/>
-            <w:tcBorders>
-              <w:top w:val="single" w:color="000000" w:sz="4" w:space="0" w:shadow="0" w:frame="0"/>
-              <w:left w:val="single" w:color="000000" w:sz="4" w:space="0" w:shadow="0" w:frame="0"/>
-              <w:bottom w:val="single" w:color="000000" w:sz="4" w:space="0" w:shadow="0" w:frame="0"/>
-              <w:right w:val="single" w:color="000000" w:sz="4" w:space="0" w:shadow="0" w:frame="0"/>
-            </w:tcBorders>
-            <w:shd w:val="clear" w:color="auto" w:fill="auto"/>
-            <w:tcMar>
-              <w:top w:type="dxa" w:w="80"/>
-              <w:left w:type="dxa" w:w="80"/>
-              <w:bottom w:type="dxa" w:w="80"/>
-              <w:right w:type="dxa" w:w="80"/>
-            </w:tcMar>
-            <w:vAlign w:val="top"/>
-          </w:tcPr>
           <w:p>
             <w:pPr>
-              <w:pStyle w:val="Body"/>
-              <w:spacing w:after="0" w:line="240" w:lineRule="auto"/>
+              <w:keepNext w:val="0"/>
+              <w:keepLines w:val="0"/>
+              <w:pageBreakBefore w:val="0"/>
+              <w:widowControl w:val="1"/>
+              <w:shd w:val="clear" w:color="auto" w:fill="auto"/>
+              <w:suppressAutoHyphens w:val="0"/>
+              <w:bidi w:val="0"/>
+              <w:spacing w:before="0" w:after="0" w:line="240" w:lineRule="auto"/>
+              <w:ind w:left="0" w:right="0" w:firstLine="0"/>
+              <w:jc w:val="left"/>
+              <w:outlineLvl w:val="9"/>
+              <w:rPr>
+                <w:rtl w:val="0"/>
+              </w:rPr>
             </w:pPr>
             <w:r>
               <w:rPr>
+                <w:rFonts w:ascii="Times New Roman" w:cs="Arial Unicode MS" w:hAnsi="Times New Roman" w:eastAsia="Arial Unicode MS"/>
+                <w:b w:val="0"/>
+                <w:bCs w:val="0"/>
+                <w:i w:val="0"/>
+                <w:iCs w:val="0"/>
+                <w:caps w:val="0"/>
+                <w:smallCaps w:val="0"/>
+                <w:strike w:val="0"/>
+                <w:dstrike w:val="0"/>
+                <w:outline w:val="0"/>
+                <w:color w:val="000000"/>
+                <w:spacing w:val="0"/>
+                <w:kern w:val="0"/>
+                <w:position w:val="0"/>
+                <w:sz w:val="24"/>
+                <w:szCs w:val="24"/>
+                <w:u w:val="none" w:color="000000"/>
                 <w:shd w:val="nil" w:color="auto" w:fill="auto"/>
-                <w:rtl w:val="0"/>
-                <w:lang w:val="en-US"/>
-              </w:rPr>
-              <w:t>Did you create the video, publish it on YouTube, and reference it in the README.md file?</w:t>
-            </w:r>
-            <w:r>
-              <w:rPr>
-                <w:shd w:val="nil" w:color="auto" w:fill="auto"/>
-              </w:rPr>
+                <w:vertAlign w:val="baseline"/>
+                <w:rtl w:val="0"/>
+                <w14:textOutline>
+                  <w14:noFill/>
+                </w14:textOutline>
+                <w14:textFill>
+                  <w14:solidFill>
+                    <w14:srgbClr w14:val="000000"/>
+                  </w14:solidFill>
+                </w14:textFill>
+              </w:rPr>
+              <w:t>Yes</w:t>
             </w:r>
           </w:p>
-        </w:tc>
-        <w:tc>
-          <w:tcPr>
-            <w:tcW w:type="dxa" w:w="3055"/>
-            <w:tcBorders>
-              <w:top w:val="single" w:color="000000" w:sz="4" w:space="0" w:shadow="0" w:frame="0"/>
-              <w:left w:val="single" w:color="000000" w:sz="4" w:space="0" w:shadow="0" w:frame="0"/>
-              <w:bottom w:val="single" w:color="000000" w:sz="4" w:space="0" w:shadow="0" w:frame="0"/>
-              <w:right w:val="single" w:color="000000" w:sz="4" w:space="0" w:shadow="0" w:frame="0"/>
-            </w:tcBorders>
-            <w:shd w:val="clear" w:color="auto" w:fill="auto"/>
-            <w:tcMar>
-              <w:top w:type="dxa" w:w="80"/>
-              <w:left w:type="dxa" w:w="80"/>
-              <w:bottom w:type="dxa" w:w="80"/>
-              <w:right w:type="dxa" w:w="80"/>
-            </w:tcMar>
-            <w:vAlign w:val="top"/>
-          </w:tcPr>
-          <w:p/>
-        </w:tc>
-      </w:tr>
-      <w:tr>
-        <w:tblPrEx>
-          <w:shd w:val="clear" w:color="auto" w:fill="d0ddef"/>
-        </w:tblPrEx>
-        <w:trPr>
-          <w:trHeight w:val="741" w:hRule="atLeast"/>
-        </w:trPr>
-        <w:tc>
-          <w:tcPr>
-            <w:tcW w:type="dxa" w:w="5580"/>
-            <w:tcBorders>
-              <w:top w:val="single" w:color="000000" w:sz="4" w:space="0" w:shadow="0" w:frame="0"/>
-              <w:left w:val="single" w:color="000000" w:sz="4" w:space="0" w:shadow="0" w:frame="0"/>
-              <w:bottom w:val="single" w:color="000000" w:sz="4" w:space="0" w:shadow="0" w:frame="0"/>
-              <w:right w:val="single" w:color="000000" w:sz="4" w:space="0" w:shadow="0" w:frame="0"/>
-            </w:tcBorders>
-            <w:shd w:val="clear" w:color="auto" w:fill="auto"/>
-            <w:tcMar>
-              <w:top w:type="dxa" w:w="80"/>
-              <w:left w:type="dxa" w:w="80"/>
-              <w:bottom w:type="dxa" w:w="80"/>
-              <w:right w:type="dxa" w:w="80"/>
-            </w:tcMar>
-            <w:vAlign w:val="top"/>
-          </w:tcPr>
           <w:p>
             <w:pPr>
-              <w:pStyle w:val="Body"/>
-              <w:spacing w:after="0" w:line="240" w:lineRule="auto"/>
+              <w:keepNext w:val="0"/>
+              <w:keepLines w:val="0"/>
+              <w:pageBreakBefore w:val="0"/>
+              <w:widowControl w:val="1"/>
+              <w:shd w:val="clear" w:color="auto" w:fill="auto"/>
+              <w:suppressAutoHyphens w:val="0"/>
+              <w:bidi w:val="0"/>
+              <w:spacing w:before="0" w:after="0" w:line="240" w:lineRule="auto"/>
+              <w:ind w:left="0" w:right="0" w:firstLine="0"/>
+              <w:jc w:val="left"/>
+              <w:outlineLvl w:val="9"/>
+              <w:rPr>
+                <w:rtl w:val="0"/>
+              </w:rPr>
             </w:pPr>
-            <w:r>
-              <w:rPr>
-                <w:shd w:val="nil" w:color="auto" w:fill="auto"/>
-                <w:rtl w:val="0"/>
-                <w:lang w:val="en-US"/>
-              </w:rPr>
-              <w:t>Did you publish the code with the README.md (at the top level of your code) into a public GitHub repository?</w:t>
-            </w:r>
-            <w:r>
-              <w:rPr>
-                <w:shd w:val="nil" w:color="auto" w:fill="auto"/>
-              </w:rPr>
-            </w:r>
           </w:p>
-        </w:tc>
-        <w:tc>
-          <w:tcPr>
-            <w:tcW w:type="dxa" w:w="3055"/>
-            <w:tcBorders>
-              <w:top w:val="single" w:color="000000" w:sz="4" w:space="0" w:shadow="0" w:frame="0"/>
-              <w:left w:val="single" w:color="000000" w:sz="4" w:space="0" w:shadow="0" w:frame="0"/>
-              <w:bottom w:val="single" w:color="000000" w:sz="4" w:space="0" w:shadow="0" w:frame="0"/>
-              <w:right w:val="single" w:color="000000" w:sz="4" w:space="0" w:shadow="0" w:frame="0"/>
-            </w:tcBorders>
-            <w:shd w:val="clear" w:color="auto" w:fill="auto"/>
-            <w:tcMar>
-              <w:top w:type="dxa" w:w="80"/>
-              <w:left w:type="dxa" w:w="80"/>
-              <w:bottom w:type="dxa" w:w="80"/>
-              <w:right w:type="dxa" w:w="80"/>
-            </w:tcMar>
-            <w:vAlign w:val="top"/>
-          </w:tcPr>
-          <w:p/>
         </w:tc>
       </w:tr>
     </w:tbl>
@@ -2420,7 +2516,18 @@
     </w:p>
     <w:p>
       <w:pPr>
-        <w:pStyle w:val="Body"/>
+        <w:pStyle w:val="List Paragraph"/>
+        <w:widowControl w:val="0"/>
+        <w:numPr>
+          <w:ilvl w:val="0"/>
+          <w:numId w:val="5"/>
+        </w:numPr>
+        <w:spacing w:line="240" w:lineRule="auto"/>
+      </w:pPr>
+    </w:p>
+    <w:p>
+      <w:pPr>
+        <w:pStyle w:val="Body A"/>
       </w:pPr>
     </w:p>
     <w:p>
@@ -2428,14 +2535,19 @@
         <w:pStyle w:val="List Paragraph"/>
         <w:numPr>
           <w:ilvl w:val="0"/>
-          <w:numId w:val="5"/>
+          <w:numId w:val="6"/>
         </w:numPr>
-        <w:rPr>
+        <w:bidi w:val="0"/>
+        <w:ind w:right="0"/>
+        <w:jc w:val="left"/>
+        <w:rPr>
+          <w:rtl w:val="0"/>
           <w:lang w:val="en-US"/>
         </w:rPr>
       </w:pPr>
       <w:r>
         <w:rPr>
+          <w:rStyle w:val="None"/>
           <w:rtl w:val="0"/>
           <w:lang w:val="en-US"/>
         </w:rPr>
@@ -2444,16 +2556,21 @@
     </w:p>
     <w:p>
       <w:pPr>
-        <w:pStyle w:val="Body"/>
-        <w:rPr>
+        <w:pStyle w:val="Body A"/>
+        <w:rPr>
+          <w:rStyle w:val="None"/>
           <w:shd w:val="clear" w:color="auto" w:fill="ffffff"/>
         </w:rPr>
       </w:pPr>
       <w:r>
+        <w:rPr>
+          <w:rStyle w:val="None"/>
+        </w:rPr>
         <w:tab/>
       </w:r>
       <w:r>
         <w:rPr>
+          <w:rStyle w:val="None"/>
           <w:rtl w:val="0"/>
           <w:lang w:val="en-US"/>
         </w:rPr>
@@ -2463,10 +2580,11 @@
     </w:p>
     <w:p>
       <w:pPr>
-        <w:pStyle w:val="Body"/>
+        <w:pStyle w:val="Body A"/>
       </w:pPr>
       <w:r>
         <w:rPr>
+          <w:rStyle w:val="None"/>
           <w:shd w:val="clear" w:color="auto" w:fill="ffffff"/>
         </w:rPr>
         <w:tab/>
@@ -2474,6 +2592,7 @@
       </w:r>
       <w:r>
         <w:rPr>
+          <w:rStyle w:val="None"/>
           <w:rtl w:val="0"/>
           <w:lang w:val="en-US"/>
         </w:rPr>
@@ -2481,11 +2600,8 @@
       </w:r>
       <w:r>
         <w:rPr>
+          <w:rStyle w:val="None"/>
           <w:rFonts w:ascii="Arial Unicode MS" w:cs="Arial Unicode MS" w:hAnsi="Arial Unicode MS" w:eastAsia="Arial Unicode MS"/>
-          <w:b w:val="0"/>
-          <w:bCs w:val="0"/>
-          <w:i w:val="0"/>
-          <w:iCs w:val="0"/>
           <w:shd w:val="clear" w:color="auto" w:fill="ffffff"/>
         </w:rPr>
         <w:br w:type="textWrapping"/>
@@ -2498,12 +2614,17 @@
           <w:ilvl w:val="0"/>
           <w:numId w:val="2"/>
         </w:numPr>
-        <w:rPr>
+        <w:bidi w:val="0"/>
+        <w:ind w:right="0"/>
+        <w:jc w:val="left"/>
+        <w:rPr>
+          <w:rtl w:val="0"/>
           <w:lang w:val="en-US"/>
         </w:rPr>
       </w:pPr>
       <w:r>
         <w:rPr>
+          <w:rStyle w:val="None"/>
           <w:rtl w:val="0"/>
           <w:lang w:val="en-US"/>
         </w:rPr>
@@ -2519,7 +2640,7 @@
       <w:tblPr>
         <w:tblW w:w="8630" w:type="dxa"/>
         <w:jc w:val="left"/>
-        <w:tblInd w:w="828" w:type="dxa"/>
+        <w:tblInd w:w="936" w:type="dxa"/>
         <w:tblBorders>
           <w:top w:val="single" w:color="ffffff" w:sz="8" w:space="0" w:shadow="0" w:frame="0"/>
           <w:left w:val="single" w:color="ffffff" w:sz="8" w:space="0" w:shadow="0" w:frame="0"/>
@@ -2540,7 +2661,7 @@
           <w:shd w:val="clear" w:color="auto" w:fill="d0ddef"/>
         </w:tblPrEx>
         <w:trPr>
-          <w:trHeight w:val="221" w:hRule="atLeast"/>
+          <w:trHeight w:val="231" w:hRule="atLeast"/>
         </w:trPr>
         <w:tc>
           <w:tcPr>
@@ -2567,6 +2688,7 @@
             </w:pPr>
             <w:r>
               <w:rPr>
+                <w:rStyle w:val="None"/>
                 <w:b w:val="1"/>
                 <w:bCs w:val="1"/>
                 <w:shd w:val="nil" w:color="auto" w:fill="auto"/>
@@ -2597,51 +2719,21 @@
           </w:tcPr>
           <w:p>
             <w:pPr>
-              <w:keepNext w:val="0"/>
-              <w:keepLines w:val="0"/>
-              <w:pageBreakBefore w:val="0"/>
-              <w:widowControl w:val="1"/>
-              <w:shd w:val="clear" w:color="auto" w:fill="auto"/>
-              <w:suppressAutoHyphens w:val="0"/>
-              <w:bidi w:val="0"/>
-              <w:spacing w:before="0" w:after="0" w:line="240" w:lineRule="auto"/>
-              <w:ind w:left="0" w:right="0" w:firstLine="0"/>
-              <w:jc w:val="left"/>
-              <w:outlineLvl w:val="9"/>
-              <w:rPr>
-                <w:rtl w:val="0"/>
-              </w:rPr>
+              <w:pStyle w:val="Body"/>
             </w:pPr>
             <w:r>
               <w:rPr>
-                <w:rFonts w:ascii="Calibri" w:cs="Arial Unicode MS" w:hAnsi="Calibri" w:eastAsia="Arial Unicode MS"/>
-                <w:b w:val="0"/>
-                <w:bCs w:val="0"/>
-                <w:i w:val="0"/>
-                <w:iCs w:val="0"/>
-                <w:caps w:val="0"/>
-                <w:smallCaps w:val="0"/>
-                <w:strike w:val="0"/>
-                <w:dstrike w:val="0"/>
-                <w:outline w:val="0"/>
-                <w:color w:val="000000"/>
-                <w:spacing w:val="0"/>
-                <w:kern w:val="0"/>
-                <w:position w:val="0"/>
+                <w:rStyle w:val="None"/>
+                <w:rFonts w:ascii="Calibri" w:hAnsi="Calibri"/>
                 <w:sz w:val="22"/>
                 <w:szCs w:val="22"/>
-                <w:u w:val="none" w:color="000000"/>
                 <w:shd w:val="nil" w:color="auto" w:fill="auto"/>
-                <w:vertAlign w:val="baseline"/>
-                <w:rtl w:val="0"/>
-                <w14:textOutline>
+                <w:rtl w:val="0"/>
+                <w:lang w:val="en-US"/>
+                <w14:textOutline w14:w="12700" w14:cap="flat">
                   <w14:noFill/>
+                  <w14:miter w14:lim="400000"/>
                 </w14:textOutline>
-                <w14:textFill>
-                  <w14:solidFill>
-                    <w14:srgbClr w14:val="000000"/>
-                  </w14:solidFill>
-                </w14:textFill>
               </w:rPr>
               <w:t>10</w:t>
             </w:r>
@@ -2653,7 +2745,7 @@
           <w:shd w:val="clear" w:color="auto" w:fill="d0ddef"/>
         </w:tblPrEx>
         <w:trPr>
-          <w:trHeight w:val="221" w:hRule="atLeast"/>
+          <w:trHeight w:val="231" w:hRule="atLeast"/>
         </w:trPr>
         <w:tc>
           <w:tcPr>
@@ -2681,6 +2773,7 @@
             </w:pPr>
             <w:r>
               <w:rPr>
+                <w:rStyle w:val="None"/>
                 <w:b w:val="1"/>
                 <w:bCs w:val="1"/>
                 <w:shd w:val="nil" w:color="auto" w:fill="auto"/>
@@ -2711,51 +2804,21 @@
           </w:tcPr>
           <w:p>
             <w:pPr>
-              <w:keepNext w:val="0"/>
-              <w:keepLines w:val="0"/>
-              <w:pageBreakBefore w:val="0"/>
-              <w:widowControl w:val="1"/>
-              <w:shd w:val="clear" w:color="auto" w:fill="auto"/>
-              <w:suppressAutoHyphens w:val="0"/>
-              <w:bidi w:val="0"/>
-              <w:spacing w:before="0" w:after="0" w:line="240" w:lineRule="auto"/>
-              <w:ind w:left="0" w:right="0" w:firstLine="0"/>
-              <w:jc w:val="left"/>
-              <w:outlineLvl w:val="9"/>
-              <w:rPr>
-                <w:rtl w:val="0"/>
-              </w:rPr>
+              <w:pStyle w:val="Body"/>
             </w:pPr>
             <w:r>
               <w:rPr>
-                <w:rFonts w:ascii="Calibri" w:cs="Arial Unicode MS" w:hAnsi="Calibri" w:eastAsia="Arial Unicode MS"/>
-                <w:b w:val="0"/>
-                <w:bCs w:val="0"/>
-                <w:i w:val="0"/>
-                <w:iCs w:val="0"/>
-                <w:caps w:val="0"/>
-                <w:smallCaps w:val="0"/>
-                <w:strike w:val="0"/>
-                <w:dstrike w:val="0"/>
-                <w:outline w:val="0"/>
-                <w:color w:val="000000"/>
-                <w:spacing w:val="0"/>
-                <w:kern w:val="0"/>
-                <w:position w:val="0"/>
+                <w:rStyle w:val="None"/>
+                <w:rFonts w:ascii="Calibri" w:hAnsi="Calibri"/>
                 <w:sz w:val="22"/>
                 <w:szCs w:val="22"/>
-                <w:u w:val="none" w:color="000000"/>
                 <w:shd w:val="nil" w:color="auto" w:fill="auto"/>
-                <w:vertAlign w:val="baseline"/>
-                <w:rtl w:val="0"/>
-                <w14:textOutline>
+                <w:rtl w:val="0"/>
+                <w:lang w:val="en-US"/>
+                <w14:textOutline w14:w="12700" w14:cap="flat">
                   <w14:noFill/>
+                  <w14:miter w14:lim="400000"/>
                 </w14:textOutline>
-                <w14:textFill>
-                  <w14:solidFill>
-                    <w14:srgbClr w14:val="000000"/>
-                  </w14:solidFill>
-                </w14:textFill>
               </w:rPr>
               <w:t>1</w:t>
             </w:r>
@@ -2763,6 +2826,14 @@
         </w:tc>
       </w:tr>
     </w:tbl>
+    <w:p>
+      <w:pPr>
+        <w:pStyle w:val="List Paragraph"/>
+        <w:widowControl w:val="0"/>
+        <w:spacing w:line="240" w:lineRule="auto"/>
+        <w:ind w:left="828" w:hanging="828"/>
+      </w:pPr>
+    </w:p>
     <w:p>
       <w:pPr>
         <w:pStyle w:val="List Paragraph"/>
@@ -2781,14 +2852,19 @@
         <w:pStyle w:val="List Paragraph"/>
         <w:numPr>
           <w:ilvl w:val="0"/>
-          <w:numId w:val="6"/>
+          <w:numId w:val="7"/>
         </w:numPr>
-        <w:rPr>
+        <w:bidi w:val="0"/>
+        <w:ind w:right="0"/>
+        <w:jc w:val="left"/>
+        <w:rPr>
+          <w:rtl w:val="0"/>
           <w:lang w:val="en-US"/>
         </w:rPr>
       </w:pPr>
       <w:r>
         <w:rPr>
+          <w:rStyle w:val="None"/>
           <w:rtl w:val="0"/>
           <w:lang w:val="en-US"/>
         </w:rPr>
@@ -2802,6 +2878,7 @@
       </w:pPr>
       <w:r>
         <w:rPr>
+          <w:rStyle w:val="None"/>
           <w:rtl w:val="0"/>
         </w:rPr>
         <w:tab/>
@@ -2809,6 +2886,7 @@
       </w:r>
       <w:r>
         <w:rPr>
+          <w:rStyle w:val="None"/>
           <w:rtl w:val="0"/>
           <w:lang w:val="en-US"/>
         </w:rPr>
@@ -2816,6 +2894,7 @@
       </w:r>
       <w:r>
         <w:rPr>
+          <w:rStyle w:val="None"/>
           <w:rtl w:val="0"/>
           <w:lang w:val="en-US"/>
         </w:rPr>
@@ -2823,6 +2902,7 @@
       </w:r>
       <w:r>
         <w:rPr>
+          <w:rStyle w:val="None"/>
           <w:rtl w:val="0"/>
           <w:lang w:val="en-US"/>
         </w:rPr>
@@ -2830,12 +2910,12 @@
       </w:r>
       <w:r>
         <w:rPr>
+          <w:rStyle w:val="None"/>
           <w:rtl w:val="0"/>
           <w:lang w:val="en-US"/>
         </w:rPr>
         <w:t xml:space="preserve">t know anything about a language or framework, good start is to find a tutorial video or document and just follow a tutorial video and adding my ideas later worked very well this time. </w:t>
       </w:r>
-      <w:r/>
     </w:p>
     <w:sectPr>
       <w:headerReference w:type="default" r:id="rId4"/>
@@ -3141,7 +3221,7 @@
           <w:tabs>
             <w:tab w:val="num" w:pos="720"/>
           </w:tabs>
-          <w:ind w:left="1435" w:hanging="1075"/>
+          <w:ind w:left="1543" w:hanging="1183"/>
         </w:pPr>
         <w:rPr>
           <w:rFonts w:hAnsi="Arial Unicode MS"/>
@@ -3172,7 +3252,7 @@
           <w:tabs>
             <w:tab w:val="num" w:pos="1440"/>
           </w:tabs>
-          <w:ind w:left="2155" w:hanging="1075"/>
+          <w:ind w:left="2263" w:hanging="1183"/>
         </w:pPr>
         <w:rPr>
           <w:rFonts w:hAnsi="Arial Unicode MS"/>
@@ -3203,7 +3283,7 @@
           <w:tabs>
             <w:tab w:val="num" w:pos="2160"/>
           </w:tabs>
-          <w:ind w:left="2875" w:hanging="1007"/>
+          <w:ind w:left="2983" w:hanging="1115"/>
         </w:pPr>
         <w:rPr>
           <w:rFonts w:hAnsi="Arial Unicode MS"/>
@@ -3234,7 +3314,7 @@
           <w:tabs>
             <w:tab w:val="num" w:pos="2880"/>
           </w:tabs>
-          <w:ind w:left="3595" w:hanging="1075"/>
+          <w:ind w:left="3703" w:hanging="1183"/>
         </w:pPr>
         <w:rPr>
           <w:rFonts w:hAnsi="Arial Unicode MS"/>
@@ -3265,7 +3345,7 @@
           <w:tabs>
             <w:tab w:val="num" w:pos="3600"/>
           </w:tabs>
-          <w:ind w:left="4315" w:hanging="1075"/>
+          <w:ind w:left="4423" w:hanging="1183"/>
         </w:pPr>
         <w:rPr>
           <w:rFonts w:hAnsi="Arial Unicode MS"/>
@@ -3296,7 +3376,7 @@
           <w:tabs>
             <w:tab w:val="num" w:pos="4320"/>
           </w:tabs>
-          <w:ind w:left="5035" w:hanging="1007"/>
+          <w:ind w:left="5143" w:hanging="1115"/>
         </w:pPr>
         <w:rPr>
           <w:rFonts w:hAnsi="Arial Unicode MS"/>
@@ -3327,7 +3407,7 @@
           <w:tabs>
             <w:tab w:val="num" w:pos="5040"/>
           </w:tabs>
-          <w:ind w:left="5755" w:hanging="1075"/>
+          <w:ind w:left="5863" w:hanging="1183"/>
         </w:pPr>
         <w:rPr>
           <w:rFonts w:hAnsi="Arial Unicode MS"/>
@@ -3358,7 +3438,7 @@
           <w:tabs>
             <w:tab w:val="num" w:pos="5760"/>
           </w:tabs>
-          <w:ind w:left="6475" w:hanging="1075"/>
+          <w:ind w:left="6583" w:hanging="1183"/>
         </w:pPr>
         <w:rPr>
           <w:rFonts w:hAnsi="Arial Unicode MS"/>
@@ -3389,7 +3469,7 @@
           <w:tabs>
             <w:tab w:val="num" w:pos="6480"/>
           </w:tabs>
-          <w:ind w:left="7195" w:hanging="1007"/>
+          <w:ind w:left="7303" w:hanging="1115"/>
         </w:pPr>
         <w:rPr>
           <w:rFonts w:hAnsi="Arial Unicode MS"/>
@@ -3414,9 +3494,300 @@
     <w:abstractNumId w:val="0"/>
     <w:lvlOverride w:ilvl="0">
       <w:startOverride w:val="4"/>
+      <w:lvl w:ilvl="0">
+        <w:start w:val="4"/>
+        <w:numFmt w:val="decimal"/>
+        <w:suff w:val="tab"/>
+        <w:lvlText w:val="%1."/>
+        <w:lvlJc w:val="left"/>
+        <w:pPr>
+          <w:tabs>
+            <w:tab w:val="num" w:pos="720"/>
+          </w:tabs>
+          <w:ind w:left="1435" w:hanging="1075"/>
+        </w:pPr>
+        <w:rPr>
+          <w:rFonts w:hAnsi="Arial Unicode MS"/>
+          <w:caps w:val="0"/>
+          <w:smallCaps w:val="0"/>
+          <w:strike w:val="0"/>
+          <w:dstrike w:val="0"/>
+          <w:outline w:val="0"/>
+          <w:emboss w:val="0"/>
+          <w:imprint w:val="0"/>
+          <w:spacing w:val="0"/>
+          <w:w w:val="100"/>
+          <w:kern w:val="0"/>
+          <w:position w:val="0"/>
+          <w:highlight w:val="none"/>
+          <w:vertAlign w:val="baseline"/>
+        </w:rPr>
+      </w:lvl>
+    </w:lvlOverride>
+    <w:lvlOverride w:ilvl="1">
+      <w:lvl w:ilvl="1">
+        <w:start w:val="1"/>
+        <w:numFmt w:val="lowerLetter"/>
+        <w:suff w:val="tab"/>
+        <w:lvlText w:val="%2."/>
+        <w:lvlJc w:val="left"/>
+        <w:pPr>
+          <w:tabs>
+            <w:tab w:val="left" w:pos="720"/>
+            <w:tab w:val="num" w:pos="1440"/>
+          </w:tabs>
+          <w:ind w:left="2155" w:hanging="1075"/>
+        </w:pPr>
+        <w:rPr>
+          <w:rFonts w:hAnsi="Arial Unicode MS"/>
+          <w:caps w:val="0"/>
+          <w:smallCaps w:val="0"/>
+          <w:strike w:val="0"/>
+          <w:dstrike w:val="0"/>
+          <w:outline w:val="0"/>
+          <w:emboss w:val="0"/>
+          <w:imprint w:val="0"/>
+          <w:spacing w:val="0"/>
+          <w:w w:val="100"/>
+          <w:kern w:val="0"/>
+          <w:position w:val="0"/>
+          <w:highlight w:val="none"/>
+          <w:vertAlign w:val="baseline"/>
+        </w:rPr>
+      </w:lvl>
+    </w:lvlOverride>
+    <w:lvlOverride w:ilvl="2">
+      <w:lvl w:ilvl="2">
+        <w:start w:val="1"/>
+        <w:numFmt w:val="lowerRoman"/>
+        <w:suff w:val="tab"/>
+        <w:lvlText w:val="%3."/>
+        <w:lvlJc w:val="left"/>
+        <w:pPr>
+          <w:tabs>
+            <w:tab w:val="left" w:pos="720"/>
+            <w:tab w:val="num" w:pos="2160"/>
+          </w:tabs>
+          <w:ind w:left="2875" w:hanging="1007"/>
+        </w:pPr>
+        <w:rPr>
+          <w:rFonts w:hAnsi="Arial Unicode MS"/>
+          <w:caps w:val="0"/>
+          <w:smallCaps w:val="0"/>
+          <w:strike w:val="0"/>
+          <w:dstrike w:val="0"/>
+          <w:outline w:val="0"/>
+          <w:emboss w:val="0"/>
+          <w:imprint w:val="0"/>
+          <w:spacing w:val="0"/>
+          <w:w w:val="100"/>
+          <w:kern w:val="0"/>
+          <w:position w:val="0"/>
+          <w:highlight w:val="none"/>
+          <w:vertAlign w:val="baseline"/>
+        </w:rPr>
+      </w:lvl>
+    </w:lvlOverride>
+    <w:lvlOverride w:ilvl="3">
+      <w:lvl w:ilvl="3">
+        <w:start w:val="1"/>
+        <w:numFmt w:val="decimal"/>
+        <w:suff w:val="tab"/>
+        <w:lvlText w:val="%4."/>
+        <w:lvlJc w:val="left"/>
+        <w:pPr>
+          <w:tabs>
+            <w:tab w:val="left" w:pos="720"/>
+            <w:tab w:val="num" w:pos="2880"/>
+          </w:tabs>
+          <w:ind w:left="3595" w:hanging="1075"/>
+        </w:pPr>
+        <w:rPr>
+          <w:rFonts w:hAnsi="Arial Unicode MS"/>
+          <w:caps w:val="0"/>
+          <w:smallCaps w:val="0"/>
+          <w:strike w:val="0"/>
+          <w:dstrike w:val="0"/>
+          <w:outline w:val="0"/>
+          <w:emboss w:val="0"/>
+          <w:imprint w:val="0"/>
+          <w:spacing w:val="0"/>
+          <w:w w:val="100"/>
+          <w:kern w:val="0"/>
+          <w:position w:val="0"/>
+          <w:highlight w:val="none"/>
+          <w:vertAlign w:val="baseline"/>
+        </w:rPr>
+      </w:lvl>
+    </w:lvlOverride>
+    <w:lvlOverride w:ilvl="4">
+      <w:lvl w:ilvl="4">
+        <w:start w:val="1"/>
+        <w:numFmt w:val="lowerLetter"/>
+        <w:suff w:val="tab"/>
+        <w:lvlText w:val="%5."/>
+        <w:lvlJc w:val="left"/>
+        <w:pPr>
+          <w:tabs>
+            <w:tab w:val="left" w:pos="720"/>
+            <w:tab w:val="num" w:pos="3600"/>
+          </w:tabs>
+          <w:ind w:left="4315" w:hanging="1075"/>
+        </w:pPr>
+        <w:rPr>
+          <w:rFonts w:hAnsi="Arial Unicode MS"/>
+          <w:caps w:val="0"/>
+          <w:smallCaps w:val="0"/>
+          <w:strike w:val="0"/>
+          <w:dstrike w:val="0"/>
+          <w:outline w:val="0"/>
+          <w:emboss w:val="0"/>
+          <w:imprint w:val="0"/>
+          <w:spacing w:val="0"/>
+          <w:w w:val="100"/>
+          <w:kern w:val="0"/>
+          <w:position w:val="0"/>
+          <w:highlight w:val="none"/>
+          <w:vertAlign w:val="baseline"/>
+        </w:rPr>
+      </w:lvl>
+    </w:lvlOverride>
+    <w:lvlOverride w:ilvl="5">
+      <w:lvl w:ilvl="5">
+        <w:start w:val="1"/>
+        <w:numFmt w:val="lowerRoman"/>
+        <w:suff w:val="tab"/>
+        <w:lvlText w:val="%6."/>
+        <w:lvlJc w:val="left"/>
+        <w:pPr>
+          <w:tabs>
+            <w:tab w:val="left" w:pos="720"/>
+            <w:tab w:val="num" w:pos="4320"/>
+          </w:tabs>
+          <w:ind w:left="5035" w:hanging="1007"/>
+        </w:pPr>
+        <w:rPr>
+          <w:rFonts w:hAnsi="Arial Unicode MS"/>
+          <w:caps w:val="0"/>
+          <w:smallCaps w:val="0"/>
+          <w:strike w:val="0"/>
+          <w:dstrike w:val="0"/>
+          <w:outline w:val="0"/>
+          <w:emboss w:val="0"/>
+          <w:imprint w:val="0"/>
+          <w:spacing w:val="0"/>
+          <w:w w:val="100"/>
+          <w:kern w:val="0"/>
+          <w:position w:val="0"/>
+          <w:highlight w:val="none"/>
+          <w:vertAlign w:val="baseline"/>
+        </w:rPr>
+      </w:lvl>
+    </w:lvlOverride>
+    <w:lvlOverride w:ilvl="6">
+      <w:lvl w:ilvl="6">
+        <w:start w:val="1"/>
+        <w:numFmt w:val="decimal"/>
+        <w:suff w:val="tab"/>
+        <w:lvlText w:val="%7."/>
+        <w:lvlJc w:val="left"/>
+        <w:pPr>
+          <w:tabs>
+            <w:tab w:val="left" w:pos="720"/>
+            <w:tab w:val="num" w:pos="5040"/>
+          </w:tabs>
+          <w:ind w:left="5755" w:hanging="1075"/>
+        </w:pPr>
+        <w:rPr>
+          <w:rFonts w:hAnsi="Arial Unicode MS"/>
+          <w:caps w:val="0"/>
+          <w:smallCaps w:val="0"/>
+          <w:strike w:val="0"/>
+          <w:dstrike w:val="0"/>
+          <w:outline w:val="0"/>
+          <w:emboss w:val="0"/>
+          <w:imprint w:val="0"/>
+          <w:spacing w:val="0"/>
+          <w:w w:val="100"/>
+          <w:kern w:val="0"/>
+          <w:position w:val="0"/>
+          <w:highlight w:val="none"/>
+          <w:vertAlign w:val="baseline"/>
+        </w:rPr>
+      </w:lvl>
+    </w:lvlOverride>
+    <w:lvlOverride w:ilvl="7">
+      <w:lvl w:ilvl="7">
+        <w:start w:val="1"/>
+        <w:numFmt w:val="lowerLetter"/>
+        <w:suff w:val="tab"/>
+        <w:lvlText w:val="%8."/>
+        <w:lvlJc w:val="left"/>
+        <w:pPr>
+          <w:tabs>
+            <w:tab w:val="left" w:pos="720"/>
+            <w:tab w:val="num" w:pos="5760"/>
+          </w:tabs>
+          <w:ind w:left="6475" w:hanging="1075"/>
+        </w:pPr>
+        <w:rPr>
+          <w:rFonts w:hAnsi="Arial Unicode MS"/>
+          <w:caps w:val="0"/>
+          <w:smallCaps w:val="0"/>
+          <w:strike w:val="0"/>
+          <w:dstrike w:val="0"/>
+          <w:outline w:val="0"/>
+          <w:emboss w:val="0"/>
+          <w:imprint w:val="0"/>
+          <w:spacing w:val="0"/>
+          <w:w w:val="100"/>
+          <w:kern w:val="0"/>
+          <w:position w:val="0"/>
+          <w:highlight w:val="none"/>
+          <w:vertAlign w:val="baseline"/>
+        </w:rPr>
+      </w:lvl>
+    </w:lvlOverride>
+    <w:lvlOverride w:ilvl="8">
+      <w:lvl w:ilvl="8">
+        <w:start w:val="1"/>
+        <w:numFmt w:val="lowerRoman"/>
+        <w:suff w:val="tab"/>
+        <w:lvlText w:val="%9."/>
+        <w:lvlJc w:val="left"/>
+        <w:pPr>
+          <w:tabs>
+            <w:tab w:val="left" w:pos="720"/>
+            <w:tab w:val="num" w:pos="6480"/>
+          </w:tabs>
+          <w:ind w:left="7195" w:hanging="1007"/>
+        </w:pPr>
+        <w:rPr>
+          <w:rFonts w:hAnsi="Arial Unicode MS"/>
+          <w:caps w:val="0"/>
+          <w:smallCaps w:val="0"/>
+          <w:strike w:val="0"/>
+          <w:dstrike w:val="0"/>
+          <w:outline w:val="0"/>
+          <w:emboss w:val="0"/>
+          <w:imprint w:val="0"/>
+          <w:spacing w:val="0"/>
+          <w:w w:val="100"/>
+          <w:kern w:val="0"/>
+          <w:position w:val="0"/>
+          <w:highlight w:val="none"/>
+          <w:vertAlign w:val="baseline"/>
+        </w:rPr>
+      </w:lvl>
     </w:lvlOverride>
   </w:num>
   <w:num w:numId="6">
+    <w:abstractNumId w:val="0"/>
+    <w:lvlOverride w:ilvl="0">
+      <w:startOverride w:val="4"/>
+    </w:lvlOverride>
+  </w:num>
+  <w:num w:numId="7">
     <w:abstractNumId w:val="0"/>
     <w:lvlOverride w:ilvl="0">
       <w:startOverride w:val="6"/>
@@ -3581,9 +3952,9 @@
       </w14:textFill>
     </w:rPr>
   </w:style>
-  <w:style w:type="paragraph" w:styleId="Body">
-    <w:name w:val="Body"/>
-    <w:next w:val="Body"/>
+  <w:style w:type="paragraph" w:styleId="Body A">
+    <w:name w:val="Body A"/>
+    <w:next w:val="Body A"/>
     <w:pPr>
       <w:keepNext w:val="0"/>
       <w:keepLines w:val="0"/>
@@ -3617,6 +3988,54 @@
       <w:u w:val="none" w:color="000000"/>
       <w:shd w:val="nil" w:color="auto" w:fill="auto"/>
       <w:vertAlign w:val="baseline"/>
+      <w14:textOutline w14:w="12700" w14:cap="flat">
+        <w14:noFill/>
+        <w14:miter w14:lim="400000"/>
+      </w14:textOutline>
+      <w14:textFill>
+        <w14:solidFill>
+          <w14:srgbClr w14:val="000000"/>
+        </w14:solidFill>
+      </w14:textFill>
+    </w:rPr>
+  </w:style>
+  <w:style w:type="paragraph" w:styleId="Body">
+    <w:name w:val="Body"/>
+    <w:next w:val="Body"/>
+    <w:pPr>
+      <w:keepNext w:val="0"/>
+      <w:keepLines w:val="0"/>
+      <w:pageBreakBefore w:val="0"/>
+      <w:widowControl w:val="1"/>
+      <w:shd w:val="clear" w:color="auto" w:fill="auto"/>
+      <w:suppressAutoHyphens w:val="0"/>
+      <w:bidi w:val="0"/>
+      <w:spacing w:before="0" w:after="0" w:line="240" w:lineRule="auto"/>
+      <w:ind w:left="0" w:right="0" w:firstLine="0"/>
+      <w:jc w:val="left"/>
+      <w:outlineLvl w:val="9"/>
+    </w:pPr>
+    <w:rPr>
+      <w:rFonts w:ascii="Times New Roman" w:cs="Arial Unicode MS" w:hAnsi="Times New Roman" w:eastAsia="Arial Unicode MS"/>
+      <w:b w:val="0"/>
+      <w:bCs w:val="0"/>
+      <w:i w:val="0"/>
+      <w:iCs w:val="0"/>
+      <w:caps w:val="0"/>
+      <w:smallCaps w:val="0"/>
+      <w:strike w:val="0"/>
+      <w:dstrike w:val="0"/>
+      <w:outline w:val="0"/>
+      <w:color w:val="000000"/>
+      <w:spacing w:val="0"/>
+      <w:kern w:val="0"/>
+      <w:position w:val="0"/>
+      <w:sz w:val="24"/>
+      <w:szCs w:val="24"/>
+      <w:u w:val="none" w:color="000000"/>
+      <w:shd w:val="nil" w:color="auto" w:fill="auto"/>
+      <w:vertAlign w:val="baseline"/>
+      <w:lang w:val="en-US"/>
       <w14:textOutline>
         <w14:noFill/>
       </w14:textOutline>
@@ -3679,14 +4098,18 @@
       </w:numPr>
     </w:pPr>
   </w:style>
+  <w:style w:type="character" w:styleId="None">
+    <w:name w:val="None"/>
+  </w:style>
   <w:style w:type="character" w:styleId="Hyperlink.0">
     <w:name w:val="Hyperlink.0"/>
-    <w:basedOn w:val="Hyperlink"/>
+    <w:basedOn w:val="None"/>
     <w:next w:val="Hyperlink.0"/>
     <w:rPr>
       <w:outline w:val="0"/>
       <w:color w:val="0563c1"/>
       <w:u w:val="single" w:color="0563c1"/>
+      <w:lang w:val="en-US"/>
       <w14:textFill>
         <w14:solidFill>
           <w14:srgbClr w14:val="0563C1"/>
@@ -3890,17 +4313,17 @@
         <a:solidFill>
           <a:srgbClr val="FFFFFF"/>
         </a:solidFill>
-        <a:ln w="12700" cap="flat">
+        <a:ln w="25400" cap="flat">
           <a:solidFill>
             <a:schemeClr val="accent1"/>
           </a:solidFill>
           <a:prstDash val="solid"/>
-          <a:miter lim="800000"/>
+          <a:round/>
         </a:ln>
         <a:effectLst/>
         <a:sp3d/>
       </a:spPr>
-      <a:bodyPr rot="0" spcFirstLastPara="1" vertOverflow="overflow" horzOverflow="overflow" vert="horz" wrap="square" lIns="45719" tIns="45719" rIns="45719" bIns="45719" numCol="1" spcCol="38100" rtlCol="0" anchor="ctr" upright="0">
+      <a:bodyPr rot="0" spcFirstLastPara="1" vertOverflow="overflow" horzOverflow="overflow" vert="horz" wrap="square" lIns="45718" tIns="45718" rIns="45718" bIns="45718" numCol="1" spcCol="38100" rtlCol="0" anchor="ctr" upright="0">
         <a:spAutoFit/>
       </a:bodyPr>
       <a:lstStyle>
@@ -3928,10 +4351,10 @@
             </a:solidFill>
             <a:effectLst/>
             <a:uFillTx/>
-            <a:latin typeface="Calibri"/>
-            <a:ea typeface="Calibri"/>
-            <a:cs typeface="Calibri"/>
-            <a:sym typeface="Calibri"/>
+            <a:latin typeface="+mn-lt"/>
+            <a:ea typeface="+mn-ea"/>
+            <a:cs typeface="+mn-cs"/>
+            <a:sym typeface="Helvetica Neue"/>
           </a:defRPr>
         </a:defPPr>
         <a:lvl1pPr marL="0" marR="0" indent="0" algn="l" defTabSz="914400" rtl="0" fontAlgn="auto" latinLnBrk="1" hangingPunct="0">
@@ -4179,12 +4602,12 @@
     <a:lnDef>
       <a:spPr>
         <a:noFill/>
-        <a:ln w="12700" cap="flat">
+        <a:ln w="25400" cap="flat">
           <a:solidFill>
             <a:schemeClr val="accent1"/>
           </a:solidFill>
           <a:prstDash val="solid"/>
-          <a:miter lim="800000"/>
+          <a:round/>
         </a:ln>
         <a:effectLst/>
         <a:sp3d/>
@@ -4471,7 +4894,7 @@
         <a:effectLst/>
         <a:sp3d/>
       </a:spPr>
-      <a:bodyPr rot="0" spcFirstLastPara="1" vertOverflow="overflow" horzOverflow="overflow" vert="horz" wrap="square" lIns="45719" tIns="45719" rIns="45719" bIns="45719" numCol="1" spcCol="38100" rtlCol="0" anchor="t" upright="0">
+      <a:bodyPr rot="0" spcFirstLastPara="1" vertOverflow="overflow" horzOverflow="overflow" vert="horz" wrap="square" lIns="45718" tIns="45718" rIns="45718" bIns="45718" numCol="1" spcCol="38100" rtlCol="0" anchor="t" upright="0">
         <a:spAutoFit/>
       </a:bodyPr>
       <a:lstStyle>
@@ -4499,10 +4922,10 @@
             </a:solidFill>
             <a:effectLst/>
             <a:uFillTx/>
-            <a:latin typeface="Calibri"/>
-            <a:ea typeface="Calibri"/>
-            <a:cs typeface="Calibri"/>
-            <a:sym typeface="Calibri"/>
+            <a:latin typeface="+mn-lt"/>
+            <a:ea typeface="+mn-ea"/>
+            <a:cs typeface="+mn-cs"/>
+            <a:sym typeface="Helvetica Neue"/>
           </a:defRPr>
         </a:defPPr>
         <a:lvl1pPr marL="0" marR="0" indent="0" algn="l" defTabSz="914400" rtl="0" fontAlgn="auto" latinLnBrk="1" hangingPunct="0">

</xml_diff>